<commit_message>
mengedit file Template-PKM-KC - Salin.docx
</commit_message>
<xml_diff>
--- a/Template-PKM-KC - Salin.docx
+++ b/Template-PKM-KC - Salin.docx
@@ -1,6 +1,6 @@
 
 <file path=word/document.xml><?xml version="1.0" encoding="utf-8"?>
-<w:document xmlns:wpc="http://schemas.microsoft.com/office/word/2010/wordprocessingCanvas" xmlns:cx="http://schemas.microsoft.com/office/drawing/2014/chartex" xmlns:mc="http://schemas.openxmlformats.org/markup-compatibility/2006" xmlns:o="urn:schemas-microsoft-com:office:office" xmlns:r="http://schemas.openxmlformats.org/officeDocument/2006/relationships" xmlns:m="http://schemas.openxmlformats.org/officeDocument/2006/math" xmlns:v="urn:schemas-microsoft-com:vml" xmlns:wp14="http://schemas.microsoft.com/office/word/2010/wordprocessingDrawing" xmlns:wp="http://schemas.openxmlformats.org/drawingml/2006/wordprocessingDrawing" xmlns:w10="urn:schemas-microsoft-com:office:word" xmlns:w="http://schemas.openxmlformats.org/wordprocessingml/2006/main" xmlns:w14="http://schemas.microsoft.com/office/word/2010/wordml" xmlns:w15="http://schemas.microsoft.com/office/word/2012/wordml" xmlns:w16se="http://schemas.microsoft.com/office/word/2015/wordml/symex" xmlns:wpg="http://schemas.microsoft.com/office/word/2010/wordprocessingGroup" xmlns:wpi="http://schemas.microsoft.com/office/word/2010/wordprocessingInk" xmlns:wne="http://schemas.microsoft.com/office/word/2006/wordml" xmlns:wps="http://schemas.microsoft.com/office/word/2010/wordprocessingShape" mc:Ignorable="w14 w15 w16se wp14">
+<w:document xmlns:wpc="http://schemas.microsoft.com/office/word/2010/wordprocessingCanvas" xmlns:cx="http://schemas.microsoft.com/office/drawing/2014/chartex" xmlns:cx1="http://schemas.microsoft.com/office/drawing/2015/9/8/chartex" xmlns:cx2="http://schemas.microsoft.com/office/drawing/2015/10/21/chartex" xmlns:cx3="http://schemas.microsoft.com/office/drawing/2016/5/9/chartex" xmlns:cx4="http://schemas.microsoft.com/office/drawing/2016/5/10/chartex" xmlns:cx5="http://schemas.microsoft.com/office/drawing/2016/5/11/chartex" xmlns:cx6="http://schemas.microsoft.com/office/drawing/2016/5/12/chartex" xmlns:cx7="http://schemas.microsoft.com/office/drawing/2016/5/13/chartex" xmlns:cx8="http://schemas.microsoft.com/office/drawing/2016/5/14/chartex" xmlns:mc="http://schemas.openxmlformats.org/markup-compatibility/2006" xmlns:aink="http://schemas.microsoft.com/office/drawing/2016/ink" xmlns:am3d="http://schemas.microsoft.com/office/drawing/2017/model3d" xmlns:o="urn:schemas-microsoft-com:office:office" xmlns:r="http://schemas.openxmlformats.org/officeDocument/2006/relationships" xmlns:m="http://schemas.openxmlformats.org/officeDocument/2006/math" xmlns:v="urn:schemas-microsoft-com:vml" xmlns:wp14="http://schemas.microsoft.com/office/word/2010/wordprocessingDrawing" xmlns:wp="http://schemas.openxmlformats.org/drawingml/2006/wordprocessingDrawing" xmlns:w10="urn:schemas-microsoft-com:office:word" xmlns:w="http://schemas.openxmlformats.org/wordprocessingml/2006/main" xmlns:w14="http://schemas.microsoft.com/office/word/2010/wordml" xmlns:w15="http://schemas.microsoft.com/office/word/2012/wordml" xmlns:w16cid="http://schemas.microsoft.com/office/word/2016/wordml/cid" xmlns:w16se="http://schemas.microsoft.com/office/word/2015/wordml/symex" xmlns:wpg="http://schemas.microsoft.com/office/word/2010/wordprocessingGroup" xmlns:wpi="http://schemas.microsoft.com/office/word/2010/wordprocessingInk" xmlns:wne="http://schemas.microsoft.com/office/word/2006/wordml" xmlns:wps="http://schemas.microsoft.com/office/word/2010/wordprocessingShape" mc:Ignorable="w14 w15 w16se w16cid wp14">
   <w:body>
     <w:p>
       <w:pPr>
@@ -186,43 +186,219 @@
           <w:szCs w:val="24"/>
         </w:rPr>
       </w:pPr>
-      <w:r>
-        <w:rPr>
-          <w:rFonts w:asciiTheme="majorBidi" w:hAnsiTheme="majorBidi" w:cstheme="majorBidi"/>
-          <w:b/>
-          <w:bCs/>
-          <w:sz w:val="24"/>
-          <w:szCs w:val="24"/>
-        </w:rPr>
-        <w:t>.....................................................................</w:t>
-      </w:r>
-    </w:p>
-    <w:p>
-      <w:pPr>
-        <w:spacing w:after="0"/>
-        <w:jc w:val="center"/>
-        <w:rPr>
-          <w:rFonts w:asciiTheme="majorBidi" w:hAnsiTheme="majorBidi" w:cstheme="majorBidi"/>
-          <w:b/>
-          <w:bCs/>
-          <w:sz w:val="24"/>
-          <w:szCs w:val="24"/>
-        </w:rPr>
-      </w:pPr>
-    </w:p>
-    <w:p>
-      <w:pPr>
-        <w:spacing w:after="0"/>
-        <w:jc w:val="center"/>
-        <w:rPr>
-          <w:rFonts w:asciiTheme="majorBidi" w:hAnsiTheme="majorBidi" w:cstheme="majorBidi"/>
-          <w:b/>
-          <w:bCs/>
-          <w:sz w:val="24"/>
-          <w:szCs w:val="24"/>
-        </w:rPr>
-      </w:pPr>
-    </w:p>
+      <w:bookmarkStart w:id="0" w:name="_Hlk527999106"/>
+      <w:r>
+        <w:rPr>
+          <w:rFonts w:asciiTheme="majorBidi" w:hAnsiTheme="majorBidi" w:cstheme="majorBidi"/>
+          <w:b/>
+          <w:bCs/>
+          <w:sz w:val="24"/>
+          <w:szCs w:val="24"/>
+        </w:rPr>
+        <w:t xml:space="preserve">Law/Bot sebagai </w:t>
+      </w:r>
+      <w:r>
+        <w:rPr>
+          <w:rFonts w:asciiTheme="majorBidi" w:hAnsiTheme="majorBidi" w:cstheme="majorBidi"/>
+          <w:b/>
+          <w:bCs/>
+          <w:sz w:val="24"/>
+          <w:szCs w:val="24"/>
+        </w:rPr>
+        <w:t>S</w:t>
+      </w:r>
+      <w:r>
+        <w:rPr>
+          <w:rFonts w:asciiTheme="majorBidi" w:hAnsiTheme="majorBidi" w:cstheme="majorBidi"/>
+          <w:b/>
+          <w:bCs/>
+          <w:sz w:val="24"/>
+          <w:szCs w:val="24"/>
+        </w:rPr>
+        <w:t xml:space="preserve">arana </w:t>
+      </w:r>
+      <w:r>
+        <w:rPr>
+          <w:rFonts w:asciiTheme="majorBidi" w:hAnsiTheme="majorBidi" w:cstheme="majorBidi"/>
+          <w:b/>
+          <w:bCs/>
+          <w:sz w:val="24"/>
+          <w:szCs w:val="24"/>
+        </w:rPr>
+        <w:t>P</w:t>
+      </w:r>
+      <w:r>
+        <w:rPr>
+          <w:rFonts w:asciiTheme="majorBidi" w:hAnsiTheme="majorBidi" w:cstheme="majorBidi"/>
+          <w:b/>
+          <w:bCs/>
+          <w:sz w:val="24"/>
+          <w:szCs w:val="24"/>
+        </w:rPr>
+        <w:t xml:space="preserve">engedukasian tentang </w:t>
+      </w:r>
+      <w:r>
+        <w:rPr>
+          <w:rFonts w:asciiTheme="majorBidi" w:hAnsiTheme="majorBidi" w:cstheme="majorBidi"/>
+          <w:b/>
+          <w:bCs/>
+          <w:sz w:val="24"/>
+          <w:szCs w:val="24"/>
+        </w:rPr>
+        <w:t>B</w:t>
+      </w:r>
+      <w:r>
+        <w:rPr>
+          <w:rFonts w:asciiTheme="majorBidi" w:hAnsiTheme="majorBidi" w:cstheme="majorBidi"/>
+          <w:b/>
+          <w:bCs/>
+          <w:sz w:val="24"/>
+          <w:szCs w:val="24"/>
+        </w:rPr>
+        <w:t xml:space="preserve">enda </w:t>
+      </w:r>
+      <w:r>
+        <w:rPr>
+          <w:rFonts w:asciiTheme="majorBidi" w:hAnsiTheme="majorBidi" w:cstheme="majorBidi"/>
+          <w:b/>
+          <w:bCs/>
+          <w:sz w:val="24"/>
+          <w:szCs w:val="24"/>
+        </w:rPr>
+        <w:t>H</w:t>
+      </w:r>
+      <w:r>
+        <w:rPr>
+          <w:rFonts w:asciiTheme="majorBidi" w:hAnsiTheme="majorBidi" w:cstheme="majorBidi"/>
+          <w:b/>
+          <w:bCs/>
+          <w:sz w:val="24"/>
+          <w:szCs w:val="24"/>
+        </w:rPr>
+        <w:t xml:space="preserve">ukum pada </w:t>
+      </w:r>
+      <w:r>
+        <w:rPr>
+          <w:rFonts w:asciiTheme="majorBidi" w:hAnsiTheme="majorBidi" w:cstheme="majorBidi"/>
+          <w:b/>
+          <w:bCs/>
+          <w:sz w:val="24"/>
+          <w:szCs w:val="24"/>
+        </w:rPr>
+        <w:t>M</w:t>
+      </w:r>
+      <w:r>
+        <w:rPr>
+          <w:rFonts w:asciiTheme="majorBidi" w:hAnsiTheme="majorBidi" w:cstheme="majorBidi"/>
+          <w:b/>
+          <w:bCs/>
+          <w:sz w:val="24"/>
+          <w:szCs w:val="24"/>
+        </w:rPr>
+        <w:t xml:space="preserve">asyarakat dalam </w:t>
+      </w:r>
+      <w:r>
+        <w:rPr>
+          <w:rFonts w:asciiTheme="majorBidi" w:hAnsiTheme="majorBidi" w:cstheme="majorBidi"/>
+          <w:b/>
+          <w:bCs/>
+          <w:sz w:val="24"/>
+          <w:szCs w:val="24"/>
+        </w:rPr>
+        <w:t>R</w:t>
+      </w:r>
+      <w:r>
+        <w:rPr>
+          <w:rFonts w:asciiTheme="majorBidi" w:hAnsiTheme="majorBidi" w:cstheme="majorBidi"/>
+          <w:b/>
+          <w:bCs/>
+          <w:sz w:val="24"/>
+          <w:szCs w:val="24"/>
+        </w:rPr>
+        <w:t xml:space="preserve">angka </w:t>
+      </w:r>
+      <w:r>
+        <w:rPr>
+          <w:rFonts w:asciiTheme="majorBidi" w:hAnsiTheme="majorBidi" w:cstheme="majorBidi"/>
+          <w:b/>
+          <w:bCs/>
+          <w:sz w:val="24"/>
+          <w:szCs w:val="24"/>
+        </w:rPr>
+        <w:t>M</w:t>
+      </w:r>
+      <w:r>
+        <w:rPr>
+          <w:rFonts w:asciiTheme="majorBidi" w:hAnsiTheme="majorBidi" w:cstheme="majorBidi"/>
+          <w:b/>
+          <w:bCs/>
+          <w:sz w:val="24"/>
+          <w:szCs w:val="24"/>
+        </w:rPr>
+        <w:t xml:space="preserve">ewujudkan </w:t>
+      </w:r>
+      <w:r>
+        <w:rPr>
+          <w:rFonts w:asciiTheme="majorBidi" w:hAnsiTheme="majorBidi" w:cstheme="majorBidi"/>
+          <w:b/>
+          <w:bCs/>
+          <w:sz w:val="24"/>
+          <w:szCs w:val="24"/>
+        </w:rPr>
+        <w:t>N</w:t>
+      </w:r>
+      <w:r>
+        <w:rPr>
+          <w:rFonts w:asciiTheme="majorBidi" w:hAnsiTheme="majorBidi" w:cstheme="majorBidi"/>
+          <w:b/>
+          <w:bCs/>
+          <w:sz w:val="24"/>
+          <w:szCs w:val="24"/>
+        </w:rPr>
+        <w:t xml:space="preserve">egara Indonesia sebagai </w:t>
+      </w:r>
+      <w:r>
+        <w:rPr>
+          <w:rFonts w:asciiTheme="majorBidi" w:hAnsiTheme="majorBidi" w:cstheme="majorBidi"/>
+          <w:b/>
+          <w:bCs/>
+          <w:sz w:val="24"/>
+          <w:szCs w:val="24"/>
+        </w:rPr>
+        <w:t>N</w:t>
+      </w:r>
+      <w:r>
+        <w:rPr>
+          <w:rFonts w:asciiTheme="majorBidi" w:hAnsiTheme="majorBidi" w:cstheme="majorBidi"/>
+          <w:b/>
+          <w:bCs/>
+          <w:sz w:val="24"/>
+          <w:szCs w:val="24"/>
+        </w:rPr>
+        <w:t xml:space="preserve">egara Hukum yang </w:t>
+      </w:r>
+      <w:r>
+        <w:rPr>
+          <w:rFonts w:asciiTheme="majorBidi" w:hAnsiTheme="majorBidi" w:cstheme="majorBidi"/>
+          <w:b/>
+          <w:bCs/>
+          <w:sz w:val="24"/>
+          <w:szCs w:val="24"/>
+        </w:rPr>
+        <w:t>B</w:t>
+      </w:r>
+      <w:r>
+        <w:rPr>
+          <w:rFonts w:asciiTheme="majorBidi" w:hAnsiTheme="majorBidi" w:cstheme="majorBidi"/>
+          <w:b/>
+          <w:bCs/>
+          <w:sz w:val="24"/>
+          <w:szCs w:val="24"/>
+        </w:rPr>
+        <w:t>erdaulat</w:t>
+      </w:r>
+    </w:p>
+    <w:bookmarkEnd w:id="0"/>
     <w:p>
       <w:pPr>
         <w:spacing w:after="0"/>
@@ -915,28 +1091,35 @@
           <w:szCs w:val="24"/>
         </w:rPr>
         <w:tab/>
-        <w:t>: .............................................................</w:t>
-      </w:r>
-    </w:p>
-    <w:p>
-      <w:pPr>
-        <w:pStyle w:val="ListParagraph"/>
-        <w:spacing w:after="0"/>
-        <w:ind w:left="2880" w:firstLine="720"/>
-        <w:jc w:val="both"/>
-        <w:rPr>
-          <w:rFonts w:asciiTheme="majorBidi" w:hAnsiTheme="majorBidi" w:cstheme="majorBidi"/>
-          <w:sz w:val="24"/>
-          <w:szCs w:val="24"/>
-        </w:rPr>
-      </w:pPr>
-      <w:r>
-        <w:rPr>
-          <w:rFonts w:asciiTheme="majorBidi" w:hAnsiTheme="majorBidi" w:cstheme="majorBidi"/>
-          <w:sz w:val="24"/>
-          <w:szCs w:val="24"/>
-        </w:rPr>
-        <w:t xml:space="preserve">  .............................................................</w:t>
+        <w:t xml:space="preserve">: </w:t>
+      </w:r>
+      <w:r>
+        <w:rPr>
+          <w:rFonts w:asciiTheme="majorBidi" w:hAnsiTheme="majorBidi" w:cstheme="majorBidi"/>
+          <w:sz w:val="24"/>
+          <w:szCs w:val="24"/>
+        </w:rPr>
+        <w:t xml:space="preserve">Law/Bot sebagai Sarana Pengedukasian </w:t>
+      </w:r>
+    </w:p>
+    <w:p>
+      <w:pPr>
+        <w:spacing w:after="0"/>
+        <w:ind w:left="3686"/>
+        <w:jc w:val="both"/>
+        <w:rPr>
+          <w:rFonts w:asciiTheme="majorBidi" w:hAnsiTheme="majorBidi" w:cstheme="majorBidi"/>
+          <w:sz w:val="24"/>
+          <w:szCs w:val="24"/>
+        </w:rPr>
+      </w:pPr>
+      <w:r>
+        <w:rPr>
+          <w:rFonts w:asciiTheme="majorBidi" w:hAnsiTheme="majorBidi" w:cstheme="majorBidi"/>
+          <w:sz w:val="24"/>
+          <w:szCs w:val="24"/>
+        </w:rPr>
+        <w:t>tentang Benda Hukum pada Masyarakat dalam Rangka Mewujudkan Negara Indonesia sebagai Negara Hukum yang Berdaulat</w:t>
       </w:r>
     </w:p>
     <w:p>
@@ -1069,7 +1252,15 @@
           <w:szCs w:val="24"/>
         </w:rPr>
         <w:tab/>
-        <w:t>: .........................</w:t>
+        <w:t xml:space="preserve">: </w:t>
+      </w:r>
+      <w:r>
+        <w:rPr>
+          <w:rFonts w:asciiTheme="majorBidi" w:hAnsiTheme="majorBidi" w:cstheme="majorBidi"/>
+          <w:sz w:val="24"/>
+          <w:szCs w:val="24"/>
+        </w:rPr>
+        <w:t>Benhard David Hamonangan Tampubolon</w:t>
       </w:r>
     </w:p>
     <w:p>
@@ -1127,7 +1318,15 @@
           <w:szCs w:val="24"/>
         </w:rPr>
         <w:tab/>
-        <w:t>: .........................</w:t>
+        <w:t xml:space="preserve">: </w:t>
+      </w:r>
+      <w:r>
+        <w:rPr>
+          <w:rFonts w:asciiTheme="majorBidi" w:hAnsiTheme="majorBidi" w:cstheme="majorBidi"/>
+          <w:sz w:val="24"/>
+          <w:szCs w:val="24"/>
+        </w:rPr>
+        <w:t>140810170042</w:t>
       </w:r>
     </w:p>
     <w:p>
@@ -1185,7 +1384,15 @@
           <w:szCs w:val="24"/>
         </w:rPr>
         <w:tab/>
-        <w:t>: .........................</w:t>
+        <w:t xml:space="preserve">: </w:t>
+      </w:r>
+      <w:r>
+        <w:rPr>
+          <w:rFonts w:asciiTheme="majorBidi" w:hAnsiTheme="majorBidi" w:cstheme="majorBidi"/>
+          <w:sz w:val="24"/>
+          <w:szCs w:val="24"/>
+        </w:rPr>
+        <w:t>Teknik Informatika</w:t>
       </w:r>
     </w:p>
     <w:p>
@@ -1243,7 +1450,15 @@
           <w:szCs w:val="24"/>
         </w:rPr>
         <w:tab/>
-        <w:t>: .........................</w:t>
+        <w:t xml:space="preserve">: </w:t>
+      </w:r>
+      <w:r>
+        <w:rPr>
+          <w:rFonts w:asciiTheme="majorBidi" w:hAnsiTheme="majorBidi" w:cstheme="majorBidi"/>
+          <w:sz w:val="24"/>
+          <w:szCs w:val="24"/>
+        </w:rPr>
+        <w:t>Universitas Padjadjaran</w:t>
       </w:r>
     </w:p>
     <w:p>
@@ -1277,7 +1492,15 @@
           <w:szCs w:val="24"/>
         </w:rPr>
         <w:tab/>
-        <w:t>: .........................</w:t>
+        <w:t xml:space="preserve">: </w:t>
+      </w:r>
+      <w:r>
+        <w:rPr>
+          <w:rFonts w:asciiTheme="majorBidi" w:hAnsiTheme="majorBidi" w:cstheme="majorBidi"/>
+          <w:sz w:val="24"/>
+          <w:szCs w:val="24"/>
+        </w:rPr>
+        <w:t>Jl. Kolonel Ahmad Syam no. 3</w:t>
       </w:r>
     </w:p>
     <w:p>
@@ -1335,7 +1558,15 @@
           <w:szCs w:val="24"/>
         </w:rPr>
         <w:tab/>
-        <w:t>: .........................</w:t>
+        <w:t xml:space="preserve">: </w:t>
+      </w:r>
+      <w:r>
+        <w:rPr>
+          <w:rFonts w:asciiTheme="majorBidi" w:hAnsiTheme="majorBidi" w:cstheme="majorBidi"/>
+          <w:sz w:val="24"/>
+          <w:szCs w:val="24"/>
+        </w:rPr>
+        <w:t>benhard_tampubolon23@yahoo.com</w:t>
       </w:r>
     </w:p>
     <w:p>
@@ -1369,7 +1600,23 @@
           <w:szCs w:val="24"/>
         </w:rPr>
         <w:tab/>
-        <w:t>: ............ Orang</w:t>
+        <w:t xml:space="preserve">: </w:t>
+      </w:r>
+      <w:r>
+        <w:rPr>
+          <w:rFonts w:asciiTheme="majorBidi" w:hAnsiTheme="majorBidi" w:cstheme="majorBidi"/>
+          <w:sz w:val="24"/>
+          <w:szCs w:val="24"/>
+        </w:rPr>
+        <w:t>5</w:t>
+      </w:r>
+      <w:r>
+        <w:rPr>
+          <w:rFonts w:asciiTheme="majorBidi" w:hAnsiTheme="majorBidi" w:cstheme="majorBidi"/>
+          <w:sz w:val="24"/>
+          <w:szCs w:val="24"/>
+        </w:rPr>
+        <w:t xml:space="preserve"> Orang</w:t>
       </w:r>
     </w:p>
     <w:p>
@@ -2356,29 +2603,6 @@
     <w:p>
       <w:pPr>
         <w:spacing w:after="0"/>
-        <w:jc w:val="right"/>
-        <w:rPr>
-          <w:rFonts w:asciiTheme="majorBidi" w:hAnsiTheme="majorBidi" w:cstheme="majorBidi"/>
-          <w:sz w:val="24"/>
-          <w:szCs w:val="24"/>
-        </w:rPr>
-      </w:pPr>
-    </w:p>
-    <w:p>
-      <w:pPr>
-        <w:spacing w:after="0"/>
-        <w:jc w:val="right"/>
-        <w:rPr>
-          <w:rFonts w:asciiTheme="majorBidi" w:hAnsiTheme="majorBidi" w:cstheme="majorBidi"/>
-          <w:sz w:val="24"/>
-          <w:szCs w:val="24"/>
-        </w:rPr>
-      </w:pPr>
-    </w:p>
-    <w:p>
-      <w:pPr>
-        <w:spacing w:after="0"/>
-        <w:jc w:val="right"/>
         <w:rPr>
           <w:rFonts w:asciiTheme="majorBidi" w:hAnsiTheme="majorBidi" w:cstheme="majorBidi"/>
           <w:sz w:val="24"/>
@@ -2416,7 +2640,6 @@
           <w:sz w:val="24"/>
           <w:szCs w:val="24"/>
         </w:rPr>
-        <w:lastRenderedPageBreak/>
         <w:t>DAFTAR ISI</w:t>
       </w:r>
     </w:p>
@@ -2473,6 +2696,7 @@
           <w:szCs w:val="24"/>
         </w:rPr>
       </w:pPr>
+      <w:bookmarkStart w:id="1" w:name="_Hlk528001120"/>
       <w:r>
         <w:rPr>
           <w:rFonts w:asciiTheme="majorBidi" w:hAnsiTheme="majorBidi" w:cstheme="majorBidi"/>
@@ -2496,14 +2720,6 @@
           <w:szCs w:val="24"/>
         </w:rPr>
       </w:pPr>
-      <w:r>
-        <w:rPr>
-          <w:rFonts w:asciiTheme="majorBidi" w:hAnsiTheme="majorBidi" w:cstheme="majorBidi"/>
-          <w:sz w:val="24"/>
-          <w:szCs w:val="24"/>
-        </w:rPr>
-        <w:t xml:space="preserve">Uraikan permasalah utama yang ingin dicarikan solusinya dengan merujuk pada berbagai sumber pustaka. </w:t>
-      </w:r>
     </w:p>
     <w:p>
       <w:pPr>
@@ -2523,7 +2739,49 @@
           <w:sz w:val="24"/>
           <w:szCs w:val="24"/>
         </w:rPr>
-        <w:t>Uraikan juga pada bagian mana karsa cipta yang ditawarkan mampu memberikan nilai atau manfaat jangka panjang kepada pihak lain.</w:t>
+        <w:t>Indonesia merupakan negara yang berdiri secara hukum, namun pada realisasinya ternyata banyak masyarakat negara Indonesia yang tidak mengerti bagaimana hukum di Indonesia berjalan. Mereka cenderung lebih memilih menggunakan hukum rimba dalam menyelesaikan keputusan. Padahal, sejatinya, hampir segala hal sudah diatur hukumnya dalam konstitusi dan hukum yang sudah dibuat jauh sebelumnya.</w:t>
+      </w:r>
+    </w:p>
+    <w:p>
+      <w:pPr>
+        <w:pStyle w:val="ListParagraph"/>
+        <w:spacing w:after="0"/>
+        <w:ind w:left="426" w:firstLine="425"/>
+        <w:jc w:val="both"/>
+        <w:rPr>
+          <w:rFonts w:asciiTheme="majorBidi" w:hAnsiTheme="majorBidi" w:cstheme="majorBidi"/>
+          <w:sz w:val="24"/>
+          <w:szCs w:val="24"/>
+        </w:rPr>
+      </w:pPr>
+      <w:r>
+        <w:rPr>
+          <w:rFonts w:asciiTheme="majorBidi" w:hAnsiTheme="majorBidi" w:cstheme="majorBidi"/>
+          <w:sz w:val="24"/>
+          <w:szCs w:val="24"/>
+        </w:rPr>
+        <w:t>Dalam bernegara dan menjadi bagian didalamnya, ada baiknya kita mengerti tentang hukum yang berlaku dan penerapannya. Di Indonesia sendiri sering ditemukan kejadian masyarakat yang tidak melek hukum. Kejadian ini justru merugikan masyarakat, sebab banyak elit elit hukum yang menggunakan kesempatan ini untuk menjadi kebal hukum dihadapan rakyat awam, walau sudah terbukti bersalah.</w:t>
+      </w:r>
+    </w:p>
+    <w:p>
+      <w:pPr>
+        <w:pStyle w:val="ListParagraph"/>
+        <w:spacing w:after="0"/>
+        <w:ind w:left="426" w:firstLine="425"/>
+        <w:jc w:val="both"/>
+        <w:rPr>
+          <w:rFonts w:asciiTheme="majorBidi" w:hAnsiTheme="majorBidi" w:cstheme="majorBidi"/>
+          <w:sz w:val="24"/>
+          <w:szCs w:val="24"/>
+        </w:rPr>
+      </w:pPr>
+      <w:r>
+        <w:rPr>
+          <w:rFonts w:asciiTheme="majorBidi" w:hAnsiTheme="majorBidi" w:cstheme="majorBidi"/>
+          <w:sz w:val="24"/>
+          <w:szCs w:val="24"/>
+        </w:rPr>
+        <w:t>Dari permasalahan diatas, terbersitlah ide di benak kami untuk membuat Law/Bot. Law/Bot sendiri adalah aplikasi berupa robot chat interaktif yang dapat digunakan untuk mempelajari dan mencari poin-poin hukum Indonesia. Sehingga Indonesia akan paham mengenai setiap produk hukum yang berlaku. Dengan bantuan teknologi, kami menyediakan akses pengatahuan ke produk hukum yang mudah dan meyeluruh bagi masyarakat Indonesia.</w:t>
       </w:r>
     </w:p>
     <w:p>
@@ -2574,22 +2832,14 @@
       <w:pPr>
         <w:pStyle w:val="ListParagraph"/>
         <w:spacing w:after="0"/>
-        <w:ind w:left="426" w:firstLine="425"/>
-        <w:jc w:val="both"/>
-        <w:rPr>
-          <w:rFonts w:asciiTheme="majorBidi" w:hAnsiTheme="majorBidi" w:cstheme="majorBidi"/>
-          <w:sz w:val="24"/>
-          <w:szCs w:val="24"/>
-        </w:rPr>
-      </w:pPr>
-      <w:r>
-        <w:rPr>
-          <w:rFonts w:asciiTheme="majorBidi" w:hAnsiTheme="majorBidi" w:cstheme="majorBidi"/>
-          <w:sz w:val="24"/>
-          <w:szCs w:val="24"/>
-        </w:rPr>
-        <w:t>Silahkan tuliskan beberapa tujuan dari PKM yang dilakukan. Sebaiknya menggunakan point-point saja.</w:t>
-      </w:r>
+        <w:ind w:left="709"/>
+        <w:jc w:val="both"/>
+        <w:rPr>
+          <w:rFonts w:asciiTheme="majorBidi" w:hAnsiTheme="majorBidi" w:cstheme="majorBidi"/>
+          <w:sz w:val="24"/>
+          <w:szCs w:val="24"/>
+        </w:rPr>
+      </w:pPr>
     </w:p>
     <w:p>
       <w:pPr>
@@ -2613,7 +2863,7 @@
           <w:sz w:val="24"/>
           <w:szCs w:val="24"/>
         </w:rPr>
-        <w:t>.......................... ?</w:t>
+        <w:t>Mewujudkan negara Indonesia sebagai negara hukum yang berdaulat.</w:t>
       </w:r>
     </w:p>
     <w:p>
@@ -2638,7 +2888,65 @@
           <w:sz w:val="24"/>
           <w:szCs w:val="24"/>
         </w:rPr>
-        <w:t>.......................... ?</w:t>
+        <w:t>Terciptanya inklusi hukum di Indonesia</w:t>
+      </w:r>
+      <w:r>
+        <w:rPr>
+          <w:rFonts w:asciiTheme="majorBidi" w:hAnsiTheme="majorBidi" w:cstheme="majorBidi"/>
+          <w:sz w:val="24"/>
+          <w:szCs w:val="24"/>
+        </w:rPr>
+        <w:t>.</w:t>
+      </w:r>
+    </w:p>
+    <w:p>
+      <w:pPr>
+        <w:pStyle w:val="ListParagraph"/>
+        <w:numPr>
+          <w:ilvl w:val="0"/>
+          <w:numId w:val="11"/>
+        </w:numPr>
+        <w:spacing w:after="0"/>
+        <w:ind w:left="709" w:hanging="283"/>
+        <w:jc w:val="both"/>
+        <w:rPr>
+          <w:rFonts w:asciiTheme="majorBidi" w:hAnsiTheme="majorBidi" w:cstheme="majorBidi"/>
+          <w:sz w:val="24"/>
+          <w:szCs w:val="24"/>
+        </w:rPr>
+      </w:pPr>
+      <w:r>
+        <w:rPr>
+          <w:rFonts w:asciiTheme="majorBidi" w:hAnsiTheme="majorBidi" w:cstheme="majorBidi"/>
+          <w:sz w:val="24"/>
+          <w:szCs w:val="24"/>
+        </w:rPr>
+        <w:t>Memberikan sarana informasi kehukuman kepada yang membutuhkan</w:t>
+      </w:r>
+    </w:p>
+    <w:p>
+      <w:pPr>
+        <w:pStyle w:val="ListParagraph"/>
+        <w:numPr>
+          <w:ilvl w:val="0"/>
+          <w:numId w:val="11"/>
+        </w:numPr>
+        <w:spacing w:after="0"/>
+        <w:ind w:left="709" w:hanging="283"/>
+        <w:jc w:val="both"/>
+        <w:rPr>
+          <w:rFonts w:asciiTheme="majorBidi" w:hAnsiTheme="majorBidi" w:cstheme="majorBidi"/>
+          <w:sz w:val="24"/>
+          <w:szCs w:val="24"/>
+        </w:rPr>
+      </w:pPr>
+      <w:r>
+        <w:rPr>
+          <w:rFonts w:asciiTheme="majorBidi" w:hAnsiTheme="majorBidi" w:cstheme="majorBidi"/>
+          <w:sz w:val="24"/>
+          <w:szCs w:val="24"/>
+        </w:rPr>
+        <w:t>Terbukanya wawasan secara mudah dan interaktif terhadap masyarakat umum</w:t>
       </w:r>
     </w:p>
     <w:p>
@@ -2689,22 +2997,14 @@
       <w:pPr>
         <w:pStyle w:val="ListParagraph"/>
         <w:spacing w:after="0"/>
-        <w:ind w:left="426" w:firstLine="425"/>
-        <w:jc w:val="both"/>
-        <w:rPr>
-          <w:rFonts w:asciiTheme="majorBidi" w:hAnsiTheme="majorBidi" w:cstheme="majorBidi"/>
-          <w:sz w:val="24"/>
-          <w:szCs w:val="24"/>
-        </w:rPr>
-      </w:pPr>
-      <w:r>
-        <w:rPr>
-          <w:rFonts w:asciiTheme="majorBidi" w:hAnsiTheme="majorBidi" w:cstheme="majorBidi"/>
-          <w:sz w:val="24"/>
-          <w:szCs w:val="24"/>
-        </w:rPr>
-        <w:t>Silahkan tuliskan apa saja manfaat dari PKM ini. Sebaiknya menggunakan point-point saja.</w:t>
-      </w:r>
+        <w:ind w:left="709"/>
+        <w:jc w:val="both"/>
+        <w:rPr>
+          <w:rFonts w:asciiTheme="majorBidi" w:hAnsiTheme="majorBidi" w:cstheme="majorBidi"/>
+          <w:sz w:val="24"/>
+          <w:szCs w:val="24"/>
+        </w:rPr>
+      </w:pPr>
     </w:p>
     <w:p>
       <w:pPr>
@@ -2728,7 +3028,7 @@
           <w:sz w:val="24"/>
           <w:szCs w:val="24"/>
         </w:rPr>
-        <w:t>.......................... ?</w:t>
+        <w:t>Sebagai media pembelajaran tentang hukum yang berlaku di Indonesia</w:t>
       </w:r>
     </w:p>
     <w:p>
@@ -2753,8 +3053,88 @@
           <w:sz w:val="24"/>
           <w:szCs w:val="24"/>
         </w:rPr>
-        <w:t>.......................... ?</w:t>
-      </w:r>
+        <w:t>Sebagai media perpustakaan bagi mahasiswa ataupun lemaga hukum</w:t>
+      </w:r>
+    </w:p>
+    <w:p>
+      <w:pPr>
+        <w:pStyle w:val="ListParagraph"/>
+        <w:numPr>
+          <w:ilvl w:val="0"/>
+          <w:numId w:val="12"/>
+        </w:numPr>
+        <w:spacing w:after="0"/>
+        <w:ind w:left="709" w:hanging="283"/>
+        <w:jc w:val="both"/>
+        <w:rPr>
+          <w:rFonts w:asciiTheme="majorBidi" w:hAnsiTheme="majorBidi" w:cstheme="majorBidi"/>
+          <w:sz w:val="24"/>
+          <w:szCs w:val="24"/>
+        </w:rPr>
+      </w:pPr>
+      <w:r>
+        <w:rPr>
+          <w:rFonts w:asciiTheme="majorBidi" w:hAnsiTheme="majorBidi" w:cstheme="majorBidi"/>
+          <w:sz w:val="24"/>
+          <w:szCs w:val="24"/>
+        </w:rPr>
+        <w:t>Merupakan alat untuk mencaritahu solusi atas suatu masalah dengan hukum</w:t>
+      </w:r>
+    </w:p>
+    <w:p>
+      <w:pPr>
+        <w:pStyle w:val="ListParagraph"/>
+        <w:numPr>
+          <w:ilvl w:val="0"/>
+          <w:numId w:val="12"/>
+        </w:numPr>
+        <w:spacing w:after="0"/>
+        <w:ind w:left="709" w:hanging="283"/>
+        <w:jc w:val="both"/>
+        <w:rPr>
+          <w:rFonts w:asciiTheme="majorBidi" w:hAnsiTheme="majorBidi" w:cstheme="majorBidi"/>
+          <w:sz w:val="24"/>
+          <w:szCs w:val="24"/>
+        </w:rPr>
+      </w:pPr>
+      <w:r>
+        <w:rPr>
+          <w:rFonts w:asciiTheme="majorBidi" w:hAnsiTheme="majorBidi" w:cstheme="majorBidi"/>
+          <w:sz w:val="24"/>
+          <w:szCs w:val="24"/>
+        </w:rPr>
+        <w:t>Mempermudah dalam pencarian data hukum ketimbang cara konvensional dengan mencari manual secara offline maupun online</w:t>
+      </w:r>
+    </w:p>
+    <w:p>
+      <w:pPr>
+        <w:pStyle w:val="ListParagraph"/>
+        <w:spacing w:after="0"/>
+        <w:ind w:left="426"/>
+        <w:jc w:val="both"/>
+        <w:rPr>
+          <w:rFonts w:asciiTheme="majorBidi" w:hAnsiTheme="majorBidi" w:cstheme="majorBidi"/>
+          <w:b/>
+          <w:bCs/>
+          <w:sz w:val="24"/>
+          <w:szCs w:val="24"/>
+        </w:rPr>
+      </w:pPr>
+    </w:p>
+    <w:p>
+      <w:pPr>
+        <w:pStyle w:val="ListParagraph"/>
+        <w:spacing w:after="0"/>
+        <w:ind w:left="426"/>
+        <w:jc w:val="both"/>
+        <w:rPr>
+          <w:rFonts w:asciiTheme="majorBidi" w:hAnsiTheme="majorBidi" w:cstheme="majorBidi"/>
+          <w:b/>
+          <w:bCs/>
+          <w:sz w:val="24"/>
+          <w:szCs w:val="24"/>
+        </w:rPr>
+      </w:pPr>
     </w:p>
     <w:p>
       <w:pPr>
@@ -2797,6 +3177,7 @@
           <w:sz w:val="24"/>
           <w:szCs w:val="24"/>
         </w:rPr>
+        <w:lastRenderedPageBreak/>
         <w:t>Luaran</w:t>
       </w:r>
     </w:p>
@@ -2812,30 +3193,138 @@
           <w:szCs w:val="24"/>
         </w:rPr>
       </w:pPr>
-      <w:r>
-        <w:rPr>
-          <w:rFonts w:asciiTheme="majorBidi" w:hAnsiTheme="majorBidi" w:cstheme="majorBidi"/>
-          <w:sz w:val="24"/>
-          <w:szCs w:val="24"/>
-        </w:rPr>
-        <w:t xml:space="preserve">Silahkan dituliskan dengan output dari kegiatan PKM ini yang akan dicapai. Bisa berupa desain, sistem, prototipe, </w:t>
-      </w:r>
-      <w:r>
-        <w:rPr>
-          <w:rFonts w:asciiTheme="majorBidi" w:hAnsiTheme="majorBidi" w:cstheme="majorBidi"/>
-          <w:sz w:val="24"/>
-          <w:szCs w:val="24"/>
-        </w:rPr>
-        <w:t>barang</w:t>
-      </w:r>
-      <w:r>
-        <w:rPr>
-          <w:rFonts w:asciiTheme="majorBidi" w:hAnsiTheme="majorBidi" w:cstheme="majorBidi"/>
-          <w:sz w:val="24"/>
-          <w:szCs w:val="24"/>
-        </w:rPr>
-        <w:t>, Artikel Ilmiah (Jurnal) atau Hak kekayaan intelektual (HKI) hingga paten. (lihat panduan hal. 2).</w:t>
-      </w:r>
+    </w:p>
+    <w:p>
+      <w:pPr>
+        <w:pStyle w:val="ListParagraph"/>
+        <w:spacing w:after="0"/>
+        <w:ind w:left="426" w:firstLine="425"/>
+        <w:jc w:val="both"/>
+        <w:rPr>
+          <w:rFonts w:asciiTheme="majorBidi" w:hAnsiTheme="majorBidi" w:cstheme="majorBidi"/>
+          <w:sz w:val="24"/>
+          <w:szCs w:val="24"/>
+        </w:rPr>
+      </w:pPr>
+      <w:r>
+        <w:rPr>
+          <w:rFonts w:asciiTheme="majorBidi" w:hAnsiTheme="majorBidi" w:cstheme="majorBidi"/>
+          <w:sz w:val="24"/>
+          <w:szCs w:val="24"/>
+        </w:rPr>
+        <w:t>Dari aplikasi yang kami ciptakan, diharapkan beberapa poin-poin erikut menjadi terwujud :</w:t>
+      </w:r>
+    </w:p>
+    <w:p>
+      <w:pPr>
+        <w:pStyle w:val="ListParagraph"/>
+        <w:numPr>
+          <w:ilvl w:val="0"/>
+          <w:numId w:val="13"/>
+        </w:numPr>
+        <w:rPr>
+          <w:rFonts w:asciiTheme="majorBidi" w:hAnsiTheme="majorBidi" w:cstheme="majorBidi"/>
+          <w:sz w:val="24"/>
+          <w:szCs w:val="24"/>
+        </w:rPr>
+      </w:pPr>
+      <w:r>
+        <w:rPr>
+          <w:rFonts w:asciiTheme="majorBidi" w:hAnsiTheme="majorBidi" w:cstheme="majorBidi"/>
+          <w:sz w:val="24"/>
+          <w:szCs w:val="24"/>
+        </w:rPr>
+        <w:t>Law/Bot dapat memberi kemudahan-kemudahan dalam mengakses peraturan dan perundangan bagi mahasiswa atau masyarakat umum yang diharapkan segera terciptanya inklusi hukum di Indonesia.</w:t>
+      </w:r>
+    </w:p>
+    <w:p>
+      <w:pPr>
+        <w:pStyle w:val="ListParagraph"/>
+        <w:numPr>
+          <w:ilvl w:val="0"/>
+          <w:numId w:val="13"/>
+        </w:numPr>
+        <w:rPr>
+          <w:rFonts w:asciiTheme="majorBidi" w:hAnsiTheme="majorBidi" w:cstheme="majorBidi"/>
+          <w:sz w:val="24"/>
+          <w:szCs w:val="24"/>
+        </w:rPr>
+      </w:pPr>
+      <w:r>
+        <w:rPr>
+          <w:rFonts w:asciiTheme="majorBidi" w:hAnsiTheme="majorBidi" w:cstheme="majorBidi"/>
+          <w:sz w:val="24"/>
+          <w:szCs w:val="24"/>
+        </w:rPr>
+        <w:t>Terwujudnya Indonesia sebagai negara Hukum yang sebenarnya, dan diharapkan masyarakat akan paham mengenai setiap produk hukum yang berlaku dengan bantuan teknologi.</w:t>
+      </w:r>
+    </w:p>
+    <w:p>
+      <w:pPr>
+        <w:pStyle w:val="ListParagraph"/>
+        <w:numPr>
+          <w:ilvl w:val="0"/>
+          <w:numId w:val="13"/>
+        </w:numPr>
+        <w:rPr>
+          <w:rFonts w:asciiTheme="majorBidi" w:hAnsiTheme="majorBidi" w:cstheme="majorBidi"/>
+          <w:sz w:val="24"/>
+          <w:szCs w:val="24"/>
+        </w:rPr>
+      </w:pPr>
+      <w:r>
+        <w:rPr>
+          <w:rFonts w:asciiTheme="majorBidi" w:hAnsiTheme="majorBidi" w:cstheme="majorBidi"/>
+          <w:sz w:val="24"/>
+          <w:szCs w:val="24"/>
+        </w:rPr>
+        <w:t>Akan adanya media informasi hukum yang dapat diakses dengan mudah dan dapat digunakan secara interaktif oleh siapa saja dan menyeluruh bagi masyarakat Indonesia.</w:t>
+      </w:r>
+    </w:p>
+    <w:p>
+      <w:pPr>
+        <w:pStyle w:val="ListParagraph"/>
+        <w:numPr>
+          <w:ilvl w:val="0"/>
+          <w:numId w:val="13"/>
+        </w:numPr>
+        <w:rPr>
+          <w:rFonts w:asciiTheme="majorBidi" w:hAnsiTheme="majorBidi" w:cstheme="majorBidi"/>
+          <w:sz w:val="24"/>
+          <w:szCs w:val="24"/>
+        </w:rPr>
+      </w:pPr>
+      <w:r>
+        <w:rPr>
+          <w:rFonts w:asciiTheme="majorBidi" w:hAnsiTheme="majorBidi" w:cstheme="majorBidi"/>
+          <w:sz w:val="24"/>
+          <w:szCs w:val="24"/>
+        </w:rPr>
+        <w:t>Indonesia menjadi negara yang melek hukum, sehingga ketatanegaraan dan kegiatan hukum di Indonesia berlangsung secara seharusnya.</w:t>
+      </w:r>
+    </w:p>
+    <w:p>
+      <w:pPr>
+        <w:pStyle w:val="ListParagraph"/>
+        <w:numPr>
+          <w:ilvl w:val="0"/>
+          <w:numId w:val="13"/>
+        </w:numPr>
+        <w:rPr>
+          <w:rFonts w:asciiTheme="majorBidi" w:hAnsiTheme="majorBidi" w:cstheme="majorBidi"/>
+          <w:sz w:val="24"/>
+          <w:szCs w:val="24"/>
+        </w:rPr>
+      </w:pPr>
+      <w:r>
+        <w:rPr>
+          <w:rFonts w:asciiTheme="majorBidi" w:hAnsiTheme="majorBidi" w:cstheme="majorBidi"/>
+          <w:sz w:val="24"/>
+          <w:szCs w:val="24"/>
+        </w:rPr>
+        <w:t>Masyarakat lebih peka terhadap hukum yang berlaku sehingga tidak terjadi pelanggaran yang dilakukan secara tidak sengaja ataupun menjadi keseharian, seperti berkendara tanpa sim, helm dll.</w:t>
+      </w:r>
+      <w:bookmarkEnd w:id="1"/>
     </w:p>
     <w:p>
       <w:pPr>
@@ -3120,92 +3609,128 @@
     </w:p>
     <w:p>
       <w:pPr>
-        <w:spacing w:after="0"/>
-        <w:ind w:firstLine="567"/>
-        <w:jc w:val="both"/>
-        <w:rPr>
-          <w:rFonts w:asciiTheme="majorBidi" w:hAnsiTheme="majorBidi" w:cstheme="majorBidi"/>
-          <w:sz w:val="24"/>
-          <w:szCs w:val="24"/>
-        </w:rPr>
-      </w:pPr>
-      <w:r>
-        <w:rPr>
-          <w:rFonts w:asciiTheme="majorBidi" w:hAnsiTheme="majorBidi" w:cstheme="majorBidi"/>
-          <w:sz w:val="24"/>
-          <w:szCs w:val="24"/>
-        </w:rPr>
-        <w:t>Pada bagian ini uraikan metode yang digunakan dalam pelaksanaan program (cara</w:t>
-      </w:r>
-      <w:r>
-        <w:rPr>
-          <w:rFonts w:asciiTheme="majorBidi" w:hAnsiTheme="majorBidi" w:cstheme="majorBidi"/>
-          <w:sz w:val="24"/>
-          <w:szCs w:val="24"/>
-        </w:rPr>
-        <w:t xml:space="preserve"> </w:t>
-      </w:r>
-      <w:r>
-        <w:rPr>
-          <w:rFonts w:asciiTheme="majorBidi" w:hAnsiTheme="majorBidi" w:cstheme="majorBidi"/>
-          <w:sz w:val="24"/>
-          <w:szCs w:val="24"/>
-        </w:rPr>
-        <w:t xml:space="preserve">koleksi data awal, rekayasa keteknikan, cara uji keandalan karya, teknik </w:t>
-      </w:r>
-      <w:r>
-        <w:rPr>
-          <w:rFonts w:asciiTheme="majorBidi" w:hAnsiTheme="majorBidi" w:cstheme="majorBidi"/>
-          <w:sz w:val="24"/>
-          <w:szCs w:val="24"/>
-        </w:rPr>
-        <w:lastRenderedPageBreak/>
-        <w:t>koleksi,</w:t>
-      </w:r>
-      <w:r>
-        <w:rPr>
-          <w:rFonts w:asciiTheme="majorBidi" w:hAnsiTheme="majorBidi" w:cstheme="majorBidi"/>
-          <w:sz w:val="24"/>
-          <w:szCs w:val="24"/>
-        </w:rPr>
-        <w:t xml:space="preserve"> </w:t>
-      </w:r>
-      <w:r>
-        <w:rPr>
-          <w:rFonts w:asciiTheme="majorBidi" w:hAnsiTheme="majorBidi" w:cstheme="majorBidi"/>
-          <w:sz w:val="24"/>
-          <w:szCs w:val="24"/>
-        </w:rPr>
-        <w:t>pengolahan, analisis data dll) secara rinci. Selain itu, uraikan juga tahapan pekerjaan</w:t>
-      </w:r>
-      <w:r>
-        <w:rPr>
-          <w:rFonts w:asciiTheme="majorBidi" w:hAnsiTheme="majorBidi" w:cstheme="majorBidi"/>
-          <w:sz w:val="24"/>
-          <w:szCs w:val="24"/>
-        </w:rPr>
-        <w:t xml:space="preserve"> </w:t>
-      </w:r>
-      <w:r>
-        <w:rPr>
-          <w:rFonts w:asciiTheme="majorBidi" w:hAnsiTheme="majorBidi" w:cstheme="majorBidi"/>
-          <w:sz w:val="24"/>
-          <w:szCs w:val="24"/>
-        </w:rPr>
-        <w:t>dalam menyelesaikan permasalahan dan sekaligus pencapaian tujuan program.</w:t>
-      </w:r>
-    </w:p>
-    <w:p>
-      <w:pPr>
-        <w:spacing w:after="0"/>
-        <w:ind w:firstLine="567"/>
-        <w:jc w:val="both"/>
-        <w:rPr>
-          <w:rFonts w:asciiTheme="majorBidi" w:hAnsiTheme="majorBidi" w:cstheme="majorBidi"/>
-          <w:sz w:val="24"/>
-          <w:szCs w:val="24"/>
-        </w:rPr>
-      </w:pPr>
+        <w:pStyle w:val="ListParagraph"/>
+        <w:numPr>
+          <w:ilvl w:val="0"/>
+          <w:numId w:val="14"/>
+        </w:numPr>
+        <w:spacing w:after="0"/>
+        <w:ind w:left="426" w:hanging="426"/>
+        <w:jc w:val="both"/>
+        <w:rPr>
+          <w:rFonts w:asciiTheme="majorBidi" w:hAnsiTheme="majorBidi" w:cstheme="majorBidi"/>
+          <w:b/>
+          <w:sz w:val="24"/>
+          <w:szCs w:val="24"/>
+        </w:rPr>
+      </w:pPr>
+      <w:r>
+        <w:rPr>
+          <w:rFonts w:asciiTheme="majorBidi" w:hAnsiTheme="majorBidi" w:cstheme="majorBidi"/>
+          <w:b/>
+          <w:sz w:val="24"/>
+          <w:szCs w:val="24"/>
+        </w:rPr>
+        <w:t>Tahapan Pembuatan Aplikasi</w:t>
+      </w:r>
+    </w:p>
+    <w:p>
+      <w:pPr>
+        <w:pStyle w:val="ListParagraph"/>
+        <w:spacing w:after="0"/>
+        <w:ind w:left="426" w:firstLine="425"/>
+        <w:jc w:val="both"/>
+        <w:rPr>
+          <w:rFonts w:asciiTheme="majorBidi" w:hAnsiTheme="majorBidi" w:cstheme="majorBidi"/>
+          <w:sz w:val="24"/>
+          <w:szCs w:val="24"/>
+        </w:rPr>
+      </w:pPr>
+    </w:p>
+    <w:p>
+      <w:pPr>
+        <w:pStyle w:val="ListParagraph"/>
+        <w:spacing w:after="0"/>
+        <w:ind w:left="426" w:firstLine="425"/>
+        <w:jc w:val="both"/>
+        <w:rPr>
+          <w:rFonts w:asciiTheme="majorBidi" w:hAnsiTheme="majorBidi" w:cstheme="majorBidi"/>
+          <w:sz w:val="24"/>
+          <w:szCs w:val="24"/>
+        </w:rPr>
+      </w:pPr>
+      <w:r>
+        <w:rPr>
+          <w:rFonts w:asciiTheme="majorBidi" w:hAnsiTheme="majorBidi" w:cstheme="majorBidi"/>
+          <w:sz w:val="24"/>
+          <w:szCs w:val="24"/>
+        </w:rPr>
+        <w:t>Berikut tahapan-tahapan pembuatan aplikasi Law/B</w:t>
+      </w:r>
+      <w:bookmarkStart w:id="2" w:name="_GoBack"/>
+      <w:bookmarkEnd w:id="2"/>
+      <w:r>
+        <w:rPr>
+          <w:rFonts w:asciiTheme="majorBidi" w:hAnsiTheme="majorBidi" w:cstheme="majorBidi"/>
+          <w:sz w:val="24"/>
+          <w:szCs w:val="24"/>
+        </w:rPr>
+        <w:t>ot</w:t>
+      </w:r>
+    </w:p>
+    <w:p>
+      <w:pPr>
+        <w:pStyle w:val="ListParagraph"/>
+        <w:numPr>
+          <w:ilvl w:val="0"/>
+          <w:numId w:val="14"/>
+        </w:numPr>
+        <w:spacing w:after="0"/>
+        <w:ind w:left="426" w:hanging="426"/>
+        <w:jc w:val="both"/>
+        <w:rPr>
+          <w:rFonts w:asciiTheme="majorBidi" w:hAnsiTheme="majorBidi" w:cstheme="majorBidi"/>
+          <w:b/>
+          <w:sz w:val="24"/>
+          <w:szCs w:val="24"/>
+        </w:rPr>
+      </w:pPr>
+      <w:r>
+        <w:rPr>
+          <w:rFonts w:asciiTheme="majorBidi" w:hAnsiTheme="majorBidi" w:cstheme="majorBidi"/>
+          <w:b/>
+          <w:sz w:val="24"/>
+          <w:szCs w:val="24"/>
+        </w:rPr>
+        <w:t>Metode</w:t>
+      </w:r>
+    </w:p>
+    <w:p>
+      <w:pPr>
+        <w:pStyle w:val="ListParagraph"/>
+        <w:numPr>
+          <w:ilvl w:val="0"/>
+          <w:numId w:val="14"/>
+        </w:numPr>
+        <w:spacing w:after="0"/>
+        <w:ind w:left="426" w:hanging="426"/>
+        <w:jc w:val="both"/>
+        <w:rPr>
+          <w:rFonts w:asciiTheme="majorBidi" w:hAnsiTheme="majorBidi" w:cstheme="majorBidi"/>
+          <w:b/>
+          <w:sz w:val="24"/>
+          <w:szCs w:val="24"/>
+        </w:rPr>
+      </w:pPr>
+      <w:r>
+        <w:rPr>
+          <w:rFonts w:asciiTheme="majorBidi" w:hAnsiTheme="majorBidi" w:cstheme="majorBidi"/>
+          <w:b/>
+          <w:sz w:val="24"/>
+          <w:szCs w:val="24"/>
+        </w:rPr>
+        <w:t>Metode</w:t>
+      </w:r>
     </w:p>
     <w:p>
       <w:pPr>
@@ -4951,7 +5476,6 @@
           <w:sz w:val="24"/>
           <w:szCs w:val="24"/>
         </w:rPr>
-        <w:lastRenderedPageBreak/>
         <w:t>DAFTAR PUSTAKA</w:t>
       </w:r>
     </w:p>
@@ -5541,7 +6065,6 @@
           <w:sz w:val="24"/>
           <w:szCs w:val="24"/>
         </w:rPr>
-        <w:lastRenderedPageBreak/>
         <w:t>Lampiran</w:t>
       </w:r>
       <w:r>
@@ -5924,6 +6447,7 @@
                 <w:sz w:val="24"/>
                 <w:szCs w:val="24"/>
               </w:rPr>
+              <w:lastRenderedPageBreak/>
               <w:t>5</w:t>
             </w:r>
           </w:p>
@@ -7482,8 +8006,6 @@
         </w:rPr>
         <w:t>Sumedang</w:t>
       </w:r>
-      <w:bookmarkStart w:id="0" w:name="_GoBack"/>
-      <w:bookmarkEnd w:id="0"/>
       <w:r>
         <w:rPr>
           <w:rFonts w:asciiTheme="majorBidi" w:hAnsiTheme="majorBidi" w:cstheme="majorBidi"/>
@@ -7672,7 +8194,6 @@
           <w:sz w:val="24"/>
           <w:szCs w:val="24"/>
         </w:rPr>
-        <w:lastRenderedPageBreak/>
         <w:t xml:space="preserve">Lampiran </w:t>
       </w:r>
       <w:r>
@@ -10229,7 +10750,6 @@
           <w:sz w:val="24"/>
           <w:szCs w:val="24"/>
         </w:rPr>
-        <w:lastRenderedPageBreak/>
         <w:t xml:space="preserve">Lampiran </w:t>
       </w:r>
       <w:r>
@@ -11479,7 +11999,6 @@
           <w:sz w:val="24"/>
           <w:szCs w:val="16"/>
         </w:rPr>
-        <w:lastRenderedPageBreak/>
         <w:drawing>
           <wp:anchor distT="0" distB="0" distL="114300" distR="114300" simplePos="0" relativeHeight="251660288" behindDoc="0" locked="0" layoutInCell="1" allowOverlap="1" wp14:anchorId="32366F2A" wp14:editId="6D535FE4">
             <wp:simplePos x="0" y="0"/>
@@ -11552,27 +12071,7 @@
           <w:sz w:val="24"/>
           <w:szCs w:val="24"/>
         </w:rPr>
-        <w:t xml:space="preserve">mpiran </w:t>
-      </w:r>
-      <w:r>
-        <w:rPr>
-          <w:rFonts w:asciiTheme="majorBidi" w:hAnsiTheme="majorBidi" w:cstheme="majorBidi"/>
-          <w:b/>
-          <w:bCs/>
-          <w:sz w:val="24"/>
-          <w:szCs w:val="24"/>
-        </w:rPr>
-        <w:t>4</w:t>
-      </w:r>
-      <w:r>
-        <w:rPr>
-          <w:rFonts w:asciiTheme="majorBidi" w:hAnsiTheme="majorBidi" w:cstheme="majorBidi"/>
-          <w:b/>
-          <w:bCs/>
-          <w:sz w:val="24"/>
-          <w:szCs w:val="24"/>
-        </w:rPr>
-        <w:t xml:space="preserve">. </w:t>
+        <w:t xml:space="preserve">mpiran 4. </w:t>
       </w:r>
       <w:r>
         <w:rPr>
@@ -12504,7 +13003,6 @@
           <w:sz w:val="24"/>
           <w:szCs w:val="24"/>
         </w:rPr>
-        <w:lastRenderedPageBreak/>
         <w:t xml:space="preserve">Lampiran </w:t>
       </w:r>
       <w:r>
@@ -13067,7 +13565,7 @@
 </file>
 
 <file path=word/endnotes.xml><?xml version="1.0" encoding="utf-8"?>
-<w:endnotes xmlns:wpc="http://schemas.microsoft.com/office/word/2010/wordprocessingCanvas" xmlns:cx="http://schemas.microsoft.com/office/drawing/2014/chartex" xmlns:mc="http://schemas.openxmlformats.org/markup-compatibility/2006" xmlns:o="urn:schemas-microsoft-com:office:office" xmlns:r="http://schemas.openxmlformats.org/officeDocument/2006/relationships" xmlns:m="http://schemas.openxmlformats.org/officeDocument/2006/math" xmlns:v="urn:schemas-microsoft-com:vml" xmlns:wp14="http://schemas.microsoft.com/office/word/2010/wordprocessingDrawing" xmlns:wp="http://schemas.openxmlformats.org/drawingml/2006/wordprocessingDrawing" xmlns:w10="urn:schemas-microsoft-com:office:word" xmlns:w="http://schemas.openxmlformats.org/wordprocessingml/2006/main" xmlns:w14="http://schemas.microsoft.com/office/word/2010/wordml" xmlns:w15="http://schemas.microsoft.com/office/word/2012/wordml" xmlns:w16se="http://schemas.microsoft.com/office/word/2015/wordml/symex" xmlns:wpg="http://schemas.microsoft.com/office/word/2010/wordprocessingGroup" xmlns:wpi="http://schemas.microsoft.com/office/word/2010/wordprocessingInk" xmlns:wne="http://schemas.microsoft.com/office/word/2006/wordml" xmlns:wps="http://schemas.microsoft.com/office/word/2010/wordprocessingShape" mc:Ignorable="w14 w15 w16se wp14">
+<w:endnotes xmlns:wpc="http://schemas.microsoft.com/office/word/2010/wordprocessingCanvas" xmlns:cx="http://schemas.microsoft.com/office/drawing/2014/chartex" xmlns:cx1="http://schemas.microsoft.com/office/drawing/2015/9/8/chartex" xmlns:cx2="http://schemas.microsoft.com/office/drawing/2015/10/21/chartex" xmlns:cx3="http://schemas.microsoft.com/office/drawing/2016/5/9/chartex" xmlns:cx4="http://schemas.microsoft.com/office/drawing/2016/5/10/chartex" xmlns:cx5="http://schemas.microsoft.com/office/drawing/2016/5/11/chartex" xmlns:cx6="http://schemas.microsoft.com/office/drawing/2016/5/12/chartex" xmlns:cx7="http://schemas.microsoft.com/office/drawing/2016/5/13/chartex" xmlns:cx8="http://schemas.microsoft.com/office/drawing/2016/5/14/chartex" xmlns:mc="http://schemas.openxmlformats.org/markup-compatibility/2006" xmlns:aink="http://schemas.microsoft.com/office/drawing/2016/ink" xmlns:am3d="http://schemas.microsoft.com/office/drawing/2017/model3d" xmlns:o="urn:schemas-microsoft-com:office:office" xmlns:r="http://schemas.openxmlformats.org/officeDocument/2006/relationships" xmlns:m="http://schemas.openxmlformats.org/officeDocument/2006/math" xmlns:v="urn:schemas-microsoft-com:vml" xmlns:wp14="http://schemas.microsoft.com/office/word/2010/wordprocessingDrawing" xmlns:wp="http://schemas.openxmlformats.org/drawingml/2006/wordprocessingDrawing" xmlns:w10="urn:schemas-microsoft-com:office:word" xmlns:w="http://schemas.openxmlformats.org/wordprocessingml/2006/main" xmlns:w14="http://schemas.microsoft.com/office/word/2010/wordml" xmlns:w15="http://schemas.microsoft.com/office/word/2012/wordml" xmlns:w16cid="http://schemas.microsoft.com/office/word/2016/wordml/cid" xmlns:w16se="http://schemas.microsoft.com/office/word/2015/wordml/symex" xmlns:wpg="http://schemas.microsoft.com/office/word/2010/wordprocessingGroup" xmlns:wpi="http://schemas.microsoft.com/office/word/2010/wordprocessingInk" xmlns:wne="http://schemas.microsoft.com/office/word/2006/wordml" xmlns:wps="http://schemas.microsoft.com/office/word/2010/wordprocessingShape" mc:Ignorable="w14 w15 w16se w16cid wp14">
   <w:endnote w:type="separator" w:id="-1">
     <w:p>
       <w:pPr>
@@ -13092,7 +13590,7 @@
 </file>
 
 <file path=word/footer1.xml><?xml version="1.0" encoding="utf-8"?>
-<w:ftr xmlns:wpc="http://schemas.microsoft.com/office/word/2010/wordprocessingCanvas" xmlns:cx="http://schemas.microsoft.com/office/drawing/2014/chartex" xmlns:mc="http://schemas.openxmlformats.org/markup-compatibility/2006" xmlns:o="urn:schemas-microsoft-com:office:office" xmlns:r="http://schemas.openxmlformats.org/officeDocument/2006/relationships" xmlns:m="http://schemas.openxmlformats.org/officeDocument/2006/math" xmlns:v="urn:schemas-microsoft-com:vml" xmlns:wp14="http://schemas.microsoft.com/office/word/2010/wordprocessingDrawing" xmlns:wp="http://schemas.openxmlformats.org/drawingml/2006/wordprocessingDrawing" xmlns:w10="urn:schemas-microsoft-com:office:word" xmlns:w="http://schemas.openxmlformats.org/wordprocessingml/2006/main" xmlns:w14="http://schemas.microsoft.com/office/word/2010/wordml" xmlns:w15="http://schemas.microsoft.com/office/word/2012/wordml" xmlns:w16se="http://schemas.microsoft.com/office/word/2015/wordml/symex" xmlns:wpg="http://schemas.microsoft.com/office/word/2010/wordprocessingGroup" xmlns:wpi="http://schemas.microsoft.com/office/word/2010/wordprocessingInk" xmlns:wne="http://schemas.microsoft.com/office/word/2006/wordml" xmlns:wps="http://schemas.microsoft.com/office/word/2010/wordprocessingShape" mc:Ignorable="w14 w15 w16se wp14">
+<w:ftr xmlns:wpc="http://schemas.microsoft.com/office/word/2010/wordprocessingCanvas" xmlns:cx="http://schemas.microsoft.com/office/drawing/2014/chartex" xmlns:cx1="http://schemas.microsoft.com/office/drawing/2015/9/8/chartex" xmlns:cx2="http://schemas.microsoft.com/office/drawing/2015/10/21/chartex" xmlns:cx3="http://schemas.microsoft.com/office/drawing/2016/5/9/chartex" xmlns:cx4="http://schemas.microsoft.com/office/drawing/2016/5/10/chartex" xmlns:cx5="http://schemas.microsoft.com/office/drawing/2016/5/11/chartex" xmlns:cx6="http://schemas.microsoft.com/office/drawing/2016/5/12/chartex" xmlns:cx7="http://schemas.microsoft.com/office/drawing/2016/5/13/chartex" xmlns:cx8="http://schemas.microsoft.com/office/drawing/2016/5/14/chartex" xmlns:mc="http://schemas.openxmlformats.org/markup-compatibility/2006" xmlns:aink="http://schemas.microsoft.com/office/drawing/2016/ink" xmlns:am3d="http://schemas.microsoft.com/office/drawing/2017/model3d" xmlns:o="urn:schemas-microsoft-com:office:office" xmlns:r="http://schemas.openxmlformats.org/officeDocument/2006/relationships" xmlns:m="http://schemas.openxmlformats.org/officeDocument/2006/math" xmlns:v="urn:schemas-microsoft-com:vml" xmlns:wp14="http://schemas.microsoft.com/office/word/2010/wordprocessingDrawing" xmlns:wp="http://schemas.openxmlformats.org/drawingml/2006/wordprocessingDrawing" xmlns:w10="urn:schemas-microsoft-com:office:word" xmlns:w="http://schemas.openxmlformats.org/wordprocessingml/2006/main" xmlns:w14="http://schemas.microsoft.com/office/word/2010/wordml" xmlns:w15="http://schemas.microsoft.com/office/word/2012/wordml" xmlns:w16cid="http://schemas.microsoft.com/office/word/2016/wordml/cid" xmlns:w16se="http://schemas.microsoft.com/office/word/2015/wordml/symex" xmlns:wpg="http://schemas.microsoft.com/office/word/2010/wordprocessingGroup" xmlns:wpi="http://schemas.microsoft.com/office/word/2010/wordprocessingInk" xmlns:wne="http://schemas.microsoft.com/office/word/2006/wordml" xmlns:wps="http://schemas.microsoft.com/office/word/2010/wordprocessingShape" mc:Ignorable="w14 w15 w16se w16cid wp14">
   <w:sdt>
     <w:sdtPr>
       <w:id w:val="1841888768"/>
@@ -13151,7 +13649,16 @@
             <w:sz w:val="24"/>
             <w:szCs w:val="24"/>
           </w:rPr>
-          <w:t>iii</w:t>
+          <w:t>ii</w:t>
+        </w:r>
+        <w:r>
+          <w:rPr>
+            <w:rFonts w:asciiTheme="majorBidi" w:hAnsiTheme="majorBidi" w:cstheme="majorBidi"/>
+            <w:noProof/>
+            <w:sz w:val="24"/>
+            <w:szCs w:val="24"/>
+          </w:rPr>
+          <w:t>i</w:t>
         </w:r>
         <w:r>
           <w:rPr>
@@ -13169,7 +13676,7 @@
 </file>
 
 <file path=word/footer2.xml><?xml version="1.0" encoding="utf-8"?>
-<w:ftr xmlns:wpc="http://schemas.microsoft.com/office/word/2010/wordprocessingCanvas" xmlns:cx="http://schemas.microsoft.com/office/drawing/2014/chartex" xmlns:mc="http://schemas.openxmlformats.org/markup-compatibility/2006" xmlns:o="urn:schemas-microsoft-com:office:office" xmlns:r="http://schemas.openxmlformats.org/officeDocument/2006/relationships" xmlns:m="http://schemas.openxmlformats.org/officeDocument/2006/math" xmlns:v="urn:schemas-microsoft-com:vml" xmlns:wp14="http://schemas.microsoft.com/office/word/2010/wordprocessingDrawing" xmlns:wp="http://schemas.openxmlformats.org/drawingml/2006/wordprocessingDrawing" xmlns:w10="urn:schemas-microsoft-com:office:word" xmlns:w="http://schemas.openxmlformats.org/wordprocessingml/2006/main" xmlns:w14="http://schemas.microsoft.com/office/word/2010/wordml" xmlns:w15="http://schemas.microsoft.com/office/word/2012/wordml" xmlns:w16se="http://schemas.microsoft.com/office/word/2015/wordml/symex" xmlns:wpg="http://schemas.microsoft.com/office/word/2010/wordprocessingGroup" xmlns:wpi="http://schemas.microsoft.com/office/word/2010/wordprocessingInk" xmlns:wne="http://schemas.microsoft.com/office/word/2006/wordml" xmlns:wps="http://schemas.microsoft.com/office/word/2010/wordprocessingShape" mc:Ignorable="w14 w15 w16se wp14">
+<w:ftr xmlns:wpc="http://schemas.microsoft.com/office/word/2010/wordprocessingCanvas" xmlns:cx="http://schemas.microsoft.com/office/drawing/2014/chartex" xmlns:cx1="http://schemas.microsoft.com/office/drawing/2015/9/8/chartex" xmlns:cx2="http://schemas.microsoft.com/office/drawing/2015/10/21/chartex" xmlns:cx3="http://schemas.microsoft.com/office/drawing/2016/5/9/chartex" xmlns:cx4="http://schemas.microsoft.com/office/drawing/2016/5/10/chartex" xmlns:cx5="http://schemas.microsoft.com/office/drawing/2016/5/11/chartex" xmlns:cx6="http://schemas.microsoft.com/office/drawing/2016/5/12/chartex" xmlns:cx7="http://schemas.microsoft.com/office/drawing/2016/5/13/chartex" xmlns:cx8="http://schemas.microsoft.com/office/drawing/2016/5/14/chartex" xmlns:mc="http://schemas.openxmlformats.org/markup-compatibility/2006" xmlns:aink="http://schemas.microsoft.com/office/drawing/2016/ink" xmlns:am3d="http://schemas.microsoft.com/office/drawing/2017/model3d" xmlns:o="urn:schemas-microsoft-com:office:office" xmlns:r="http://schemas.openxmlformats.org/officeDocument/2006/relationships" xmlns:m="http://schemas.openxmlformats.org/officeDocument/2006/math" xmlns:v="urn:schemas-microsoft-com:vml" xmlns:wp14="http://schemas.microsoft.com/office/word/2010/wordprocessingDrawing" xmlns:wp="http://schemas.openxmlformats.org/drawingml/2006/wordprocessingDrawing" xmlns:w10="urn:schemas-microsoft-com:office:word" xmlns:w="http://schemas.openxmlformats.org/wordprocessingml/2006/main" xmlns:w14="http://schemas.microsoft.com/office/word/2010/wordml" xmlns:w15="http://schemas.microsoft.com/office/word/2012/wordml" xmlns:w16cid="http://schemas.microsoft.com/office/word/2016/wordml/cid" xmlns:w16se="http://schemas.microsoft.com/office/word/2015/wordml/symex" xmlns:wpg="http://schemas.microsoft.com/office/word/2010/wordprocessingGroup" xmlns:wpi="http://schemas.microsoft.com/office/word/2010/wordprocessingInk" xmlns:wne="http://schemas.microsoft.com/office/word/2006/wordml" xmlns:wps="http://schemas.microsoft.com/office/word/2010/wordprocessingShape" mc:Ignorable="w14 w15 w16se w16cid wp14">
   <w:p>
     <w:pPr>
       <w:pStyle w:val="Footer"/>
@@ -13179,7 +13686,7 @@
 </file>
 
 <file path=word/footer3.xml><?xml version="1.0" encoding="utf-8"?>
-<w:ftr xmlns:wpc="http://schemas.microsoft.com/office/word/2010/wordprocessingCanvas" xmlns:cx="http://schemas.microsoft.com/office/drawing/2014/chartex" xmlns:mc="http://schemas.openxmlformats.org/markup-compatibility/2006" xmlns:o="urn:schemas-microsoft-com:office:office" xmlns:r="http://schemas.openxmlformats.org/officeDocument/2006/relationships" xmlns:m="http://schemas.openxmlformats.org/officeDocument/2006/math" xmlns:v="urn:schemas-microsoft-com:vml" xmlns:wp14="http://schemas.microsoft.com/office/word/2010/wordprocessingDrawing" xmlns:wp="http://schemas.openxmlformats.org/drawingml/2006/wordprocessingDrawing" xmlns:w10="urn:schemas-microsoft-com:office:word" xmlns:w="http://schemas.openxmlformats.org/wordprocessingml/2006/main" xmlns:w14="http://schemas.microsoft.com/office/word/2010/wordml" xmlns:w15="http://schemas.microsoft.com/office/word/2012/wordml" xmlns:w16se="http://schemas.microsoft.com/office/word/2015/wordml/symex" xmlns:wpg="http://schemas.microsoft.com/office/word/2010/wordprocessingGroup" xmlns:wpi="http://schemas.microsoft.com/office/word/2010/wordprocessingInk" xmlns:wne="http://schemas.microsoft.com/office/word/2006/wordml" xmlns:wps="http://schemas.microsoft.com/office/word/2010/wordprocessingShape" mc:Ignorable="w14 w15 w16se wp14">
+<w:ftr xmlns:wpc="http://schemas.microsoft.com/office/word/2010/wordprocessingCanvas" xmlns:cx="http://schemas.microsoft.com/office/drawing/2014/chartex" xmlns:cx1="http://schemas.microsoft.com/office/drawing/2015/9/8/chartex" xmlns:cx2="http://schemas.microsoft.com/office/drawing/2015/10/21/chartex" xmlns:cx3="http://schemas.microsoft.com/office/drawing/2016/5/9/chartex" xmlns:cx4="http://schemas.microsoft.com/office/drawing/2016/5/10/chartex" xmlns:cx5="http://schemas.microsoft.com/office/drawing/2016/5/11/chartex" xmlns:cx6="http://schemas.microsoft.com/office/drawing/2016/5/12/chartex" xmlns:cx7="http://schemas.microsoft.com/office/drawing/2016/5/13/chartex" xmlns:cx8="http://schemas.microsoft.com/office/drawing/2016/5/14/chartex" xmlns:mc="http://schemas.openxmlformats.org/markup-compatibility/2006" xmlns:aink="http://schemas.microsoft.com/office/drawing/2016/ink" xmlns:am3d="http://schemas.microsoft.com/office/drawing/2017/model3d" xmlns:o="urn:schemas-microsoft-com:office:office" xmlns:r="http://schemas.openxmlformats.org/officeDocument/2006/relationships" xmlns:m="http://schemas.openxmlformats.org/officeDocument/2006/math" xmlns:v="urn:schemas-microsoft-com:vml" xmlns:wp14="http://schemas.microsoft.com/office/word/2010/wordprocessingDrawing" xmlns:wp="http://schemas.openxmlformats.org/drawingml/2006/wordprocessingDrawing" xmlns:w10="urn:schemas-microsoft-com:office:word" xmlns:w="http://schemas.openxmlformats.org/wordprocessingml/2006/main" xmlns:w14="http://schemas.microsoft.com/office/word/2010/wordml" xmlns:w15="http://schemas.microsoft.com/office/word/2012/wordml" xmlns:w16cid="http://schemas.microsoft.com/office/word/2016/wordml/cid" xmlns:w16se="http://schemas.microsoft.com/office/word/2015/wordml/symex" xmlns:wpg="http://schemas.microsoft.com/office/word/2010/wordprocessingGroup" xmlns:wpi="http://schemas.microsoft.com/office/word/2010/wordprocessingInk" xmlns:wne="http://schemas.microsoft.com/office/word/2006/wordml" xmlns:wps="http://schemas.microsoft.com/office/word/2010/wordprocessingShape" mc:Ignorable="w14 w15 w16se w16cid wp14">
   <w:p>
     <w:pPr>
       <w:pStyle w:val="Footer"/>
@@ -13195,7 +13702,7 @@
 </file>
 
 <file path=word/footnotes.xml><?xml version="1.0" encoding="utf-8"?>
-<w:footnotes xmlns:wpc="http://schemas.microsoft.com/office/word/2010/wordprocessingCanvas" xmlns:cx="http://schemas.microsoft.com/office/drawing/2014/chartex" xmlns:mc="http://schemas.openxmlformats.org/markup-compatibility/2006" xmlns:o="urn:schemas-microsoft-com:office:office" xmlns:r="http://schemas.openxmlformats.org/officeDocument/2006/relationships" xmlns:m="http://schemas.openxmlformats.org/officeDocument/2006/math" xmlns:v="urn:schemas-microsoft-com:vml" xmlns:wp14="http://schemas.microsoft.com/office/word/2010/wordprocessingDrawing" xmlns:wp="http://schemas.openxmlformats.org/drawingml/2006/wordprocessingDrawing" xmlns:w10="urn:schemas-microsoft-com:office:word" xmlns:w="http://schemas.openxmlformats.org/wordprocessingml/2006/main" xmlns:w14="http://schemas.microsoft.com/office/word/2010/wordml" xmlns:w15="http://schemas.microsoft.com/office/word/2012/wordml" xmlns:w16se="http://schemas.microsoft.com/office/word/2015/wordml/symex" xmlns:wpg="http://schemas.microsoft.com/office/word/2010/wordprocessingGroup" xmlns:wpi="http://schemas.microsoft.com/office/word/2010/wordprocessingInk" xmlns:wne="http://schemas.microsoft.com/office/word/2006/wordml" xmlns:wps="http://schemas.microsoft.com/office/word/2010/wordprocessingShape" mc:Ignorable="w14 w15 w16se wp14">
+<w:footnotes xmlns:wpc="http://schemas.microsoft.com/office/word/2010/wordprocessingCanvas" xmlns:cx="http://schemas.microsoft.com/office/drawing/2014/chartex" xmlns:cx1="http://schemas.microsoft.com/office/drawing/2015/9/8/chartex" xmlns:cx2="http://schemas.microsoft.com/office/drawing/2015/10/21/chartex" xmlns:cx3="http://schemas.microsoft.com/office/drawing/2016/5/9/chartex" xmlns:cx4="http://schemas.microsoft.com/office/drawing/2016/5/10/chartex" xmlns:cx5="http://schemas.microsoft.com/office/drawing/2016/5/11/chartex" xmlns:cx6="http://schemas.microsoft.com/office/drawing/2016/5/12/chartex" xmlns:cx7="http://schemas.microsoft.com/office/drawing/2016/5/13/chartex" xmlns:cx8="http://schemas.microsoft.com/office/drawing/2016/5/14/chartex" xmlns:mc="http://schemas.openxmlformats.org/markup-compatibility/2006" xmlns:aink="http://schemas.microsoft.com/office/drawing/2016/ink" xmlns:am3d="http://schemas.microsoft.com/office/drawing/2017/model3d" xmlns:o="urn:schemas-microsoft-com:office:office" xmlns:r="http://schemas.openxmlformats.org/officeDocument/2006/relationships" xmlns:m="http://schemas.openxmlformats.org/officeDocument/2006/math" xmlns:v="urn:schemas-microsoft-com:vml" xmlns:wp14="http://schemas.microsoft.com/office/word/2010/wordprocessingDrawing" xmlns:wp="http://schemas.openxmlformats.org/drawingml/2006/wordprocessingDrawing" xmlns:w10="urn:schemas-microsoft-com:office:word" xmlns:w="http://schemas.openxmlformats.org/wordprocessingml/2006/main" xmlns:w14="http://schemas.microsoft.com/office/word/2010/wordml" xmlns:w15="http://schemas.microsoft.com/office/word/2012/wordml" xmlns:w16cid="http://schemas.microsoft.com/office/word/2016/wordml/cid" xmlns:w16se="http://schemas.microsoft.com/office/word/2015/wordml/symex" xmlns:wpg="http://schemas.microsoft.com/office/word/2010/wordprocessingGroup" xmlns:wpi="http://schemas.microsoft.com/office/word/2010/wordprocessingInk" xmlns:wne="http://schemas.microsoft.com/office/word/2006/wordml" xmlns:wps="http://schemas.microsoft.com/office/word/2010/wordprocessingShape" mc:Ignorable="w14 w15 w16se w16cid wp14">
   <w:footnote w:type="separator" w:id="-1">
     <w:p>
       <w:pPr>
@@ -13220,7 +13727,7 @@
 </file>
 
 <file path=word/header1.xml><?xml version="1.0" encoding="utf-8"?>
-<w:hdr xmlns:wpc="http://schemas.microsoft.com/office/word/2010/wordprocessingCanvas" xmlns:cx="http://schemas.microsoft.com/office/drawing/2014/chartex" xmlns:mc="http://schemas.openxmlformats.org/markup-compatibility/2006" xmlns:o="urn:schemas-microsoft-com:office:office" xmlns:r="http://schemas.openxmlformats.org/officeDocument/2006/relationships" xmlns:m="http://schemas.openxmlformats.org/officeDocument/2006/math" xmlns:v="urn:schemas-microsoft-com:vml" xmlns:wp14="http://schemas.microsoft.com/office/word/2010/wordprocessingDrawing" xmlns:wp="http://schemas.openxmlformats.org/drawingml/2006/wordprocessingDrawing" xmlns:w10="urn:schemas-microsoft-com:office:word" xmlns:w="http://schemas.openxmlformats.org/wordprocessingml/2006/main" xmlns:w14="http://schemas.microsoft.com/office/word/2010/wordml" xmlns:w15="http://schemas.microsoft.com/office/word/2012/wordml" xmlns:w16se="http://schemas.microsoft.com/office/word/2015/wordml/symex" xmlns:wpg="http://schemas.microsoft.com/office/word/2010/wordprocessingGroup" xmlns:wpi="http://schemas.microsoft.com/office/word/2010/wordprocessingInk" xmlns:wne="http://schemas.microsoft.com/office/word/2006/wordml" xmlns:wps="http://schemas.microsoft.com/office/word/2010/wordprocessingShape" mc:Ignorable="w14 w15 w16se wp14">
+<w:hdr xmlns:wpc="http://schemas.microsoft.com/office/word/2010/wordprocessingCanvas" xmlns:cx="http://schemas.microsoft.com/office/drawing/2014/chartex" xmlns:cx1="http://schemas.microsoft.com/office/drawing/2015/9/8/chartex" xmlns:cx2="http://schemas.microsoft.com/office/drawing/2015/10/21/chartex" xmlns:cx3="http://schemas.microsoft.com/office/drawing/2016/5/9/chartex" xmlns:cx4="http://schemas.microsoft.com/office/drawing/2016/5/10/chartex" xmlns:cx5="http://schemas.microsoft.com/office/drawing/2016/5/11/chartex" xmlns:cx6="http://schemas.microsoft.com/office/drawing/2016/5/12/chartex" xmlns:cx7="http://schemas.microsoft.com/office/drawing/2016/5/13/chartex" xmlns:cx8="http://schemas.microsoft.com/office/drawing/2016/5/14/chartex" xmlns:mc="http://schemas.openxmlformats.org/markup-compatibility/2006" xmlns:aink="http://schemas.microsoft.com/office/drawing/2016/ink" xmlns:am3d="http://schemas.microsoft.com/office/drawing/2017/model3d" xmlns:o="urn:schemas-microsoft-com:office:office" xmlns:r="http://schemas.openxmlformats.org/officeDocument/2006/relationships" xmlns:m="http://schemas.openxmlformats.org/officeDocument/2006/math" xmlns:v="urn:schemas-microsoft-com:vml" xmlns:wp14="http://schemas.microsoft.com/office/word/2010/wordprocessingDrawing" xmlns:wp="http://schemas.openxmlformats.org/drawingml/2006/wordprocessingDrawing" xmlns:w10="urn:schemas-microsoft-com:office:word" xmlns:w="http://schemas.openxmlformats.org/wordprocessingml/2006/main" xmlns:w14="http://schemas.microsoft.com/office/word/2010/wordml" xmlns:w15="http://schemas.microsoft.com/office/word/2012/wordml" xmlns:w16cid="http://schemas.microsoft.com/office/word/2016/wordml/cid" xmlns:w16se="http://schemas.microsoft.com/office/word/2015/wordml/symex" xmlns:wpg="http://schemas.microsoft.com/office/word/2010/wordprocessingGroup" xmlns:wpi="http://schemas.microsoft.com/office/word/2010/wordprocessingInk" xmlns:wne="http://schemas.microsoft.com/office/word/2006/wordml" xmlns:wps="http://schemas.microsoft.com/office/word/2010/wordprocessingShape" mc:Ignorable="w14 w15 w16se w16cid wp14">
   <w:p>
     <w:pPr>
       <w:pStyle w:val="Header"/>
@@ -13236,7 +13743,7 @@
 </file>
 
 <file path=word/header2.xml><?xml version="1.0" encoding="utf-8"?>
-<w:hdr xmlns:wpc="http://schemas.microsoft.com/office/word/2010/wordprocessingCanvas" xmlns:cx="http://schemas.microsoft.com/office/drawing/2014/chartex" xmlns:mc="http://schemas.openxmlformats.org/markup-compatibility/2006" xmlns:o="urn:schemas-microsoft-com:office:office" xmlns:r="http://schemas.openxmlformats.org/officeDocument/2006/relationships" xmlns:m="http://schemas.openxmlformats.org/officeDocument/2006/math" xmlns:v="urn:schemas-microsoft-com:vml" xmlns:wp14="http://schemas.microsoft.com/office/word/2010/wordprocessingDrawing" xmlns:wp="http://schemas.openxmlformats.org/drawingml/2006/wordprocessingDrawing" xmlns:w10="urn:schemas-microsoft-com:office:word" xmlns:w="http://schemas.openxmlformats.org/wordprocessingml/2006/main" xmlns:w14="http://schemas.microsoft.com/office/word/2010/wordml" xmlns:w15="http://schemas.microsoft.com/office/word/2012/wordml" xmlns:w16se="http://schemas.microsoft.com/office/word/2015/wordml/symex" xmlns:wpg="http://schemas.microsoft.com/office/word/2010/wordprocessingGroup" xmlns:wpi="http://schemas.microsoft.com/office/word/2010/wordprocessingInk" xmlns:wne="http://schemas.microsoft.com/office/word/2006/wordml" xmlns:wps="http://schemas.microsoft.com/office/word/2010/wordprocessingShape" mc:Ignorable="w14 w15 w16se wp14">
+<w:hdr xmlns:wpc="http://schemas.microsoft.com/office/word/2010/wordprocessingCanvas" xmlns:cx="http://schemas.microsoft.com/office/drawing/2014/chartex" xmlns:cx1="http://schemas.microsoft.com/office/drawing/2015/9/8/chartex" xmlns:cx2="http://schemas.microsoft.com/office/drawing/2015/10/21/chartex" xmlns:cx3="http://schemas.microsoft.com/office/drawing/2016/5/9/chartex" xmlns:cx4="http://schemas.microsoft.com/office/drawing/2016/5/10/chartex" xmlns:cx5="http://schemas.microsoft.com/office/drawing/2016/5/11/chartex" xmlns:cx6="http://schemas.microsoft.com/office/drawing/2016/5/12/chartex" xmlns:cx7="http://schemas.microsoft.com/office/drawing/2016/5/13/chartex" xmlns:cx8="http://schemas.microsoft.com/office/drawing/2016/5/14/chartex" xmlns:mc="http://schemas.openxmlformats.org/markup-compatibility/2006" xmlns:aink="http://schemas.microsoft.com/office/drawing/2016/ink" xmlns:am3d="http://schemas.microsoft.com/office/drawing/2017/model3d" xmlns:o="urn:schemas-microsoft-com:office:office" xmlns:r="http://schemas.openxmlformats.org/officeDocument/2006/relationships" xmlns:m="http://schemas.openxmlformats.org/officeDocument/2006/math" xmlns:v="urn:schemas-microsoft-com:vml" xmlns:wp14="http://schemas.microsoft.com/office/word/2010/wordprocessingDrawing" xmlns:wp="http://schemas.openxmlformats.org/drawingml/2006/wordprocessingDrawing" xmlns:w10="urn:schemas-microsoft-com:office:word" xmlns:w="http://schemas.openxmlformats.org/wordprocessingml/2006/main" xmlns:w14="http://schemas.microsoft.com/office/word/2010/wordml" xmlns:w15="http://schemas.microsoft.com/office/word/2012/wordml" xmlns:w16cid="http://schemas.microsoft.com/office/word/2016/wordml/cid" xmlns:w16se="http://schemas.microsoft.com/office/word/2015/wordml/symex" xmlns:wpg="http://schemas.microsoft.com/office/word/2010/wordprocessingGroup" xmlns:wpi="http://schemas.microsoft.com/office/word/2010/wordprocessingInk" xmlns:wne="http://schemas.microsoft.com/office/word/2006/wordml" xmlns:wps="http://schemas.microsoft.com/office/word/2010/wordprocessingShape" mc:Ignorable="w14 w15 w16se w16cid wp14">
   <w:sdt>
     <w:sdtPr>
       <w:id w:val="-160691712"/>
@@ -13313,7 +13820,7 @@
 </file>
 
 <file path=word/numbering.xml><?xml version="1.0" encoding="utf-8"?>
-<w:numbering xmlns:wpc="http://schemas.microsoft.com/office/word/2010/wordprocessingCanvas" xmlns:cx="http://schemas.microsoft.com/office/drawing/2014/chartex" xmlns:mc="http://schemas.openxmlformats.org/markup-compatibility/2006" xmlns:o="urn:schemas-microsoft-com:office:office" xmlns:r="http://schemas.openxmlformats.org/officeDocument/2006/relationships" xmlns:m="http://schemas.openxmlformats.org/officeDocument/2006/math" xmlns:v="urn:schemas-microsoft-com:vml" xmlns:wp14="http://schemas.microsoft.com/office/word/2010/wordprocessingDrawing" xmlns:wp="http://schemas.openxmlformats.org/drawingml/2006/wordprocessingDrawing" xmlns:w10="urn:schemas-microsoft-com:office:word" xmlns:w="http://schemas.openxmlformats.org/wordprocessingml/2006/main" xmlns:w14="http://schemas.microsoft.com/office/word/2010/wordml" xmlns:w15="http://schemas.microsoft.com/office/word/2012/wordml" xmlns:w16se="http://schemas.microsoft.com/office/word/2015/wordml/symex" xmlns:wpg="http://schemas.microsoft.com/office/word/2010/wordprocessingGroup" xmlns:wpi="http://schemas.microsoft.com/office/word/2010/wordprocessingInk" xmlns:wne="http://schemas.microsoft.com/office/word/2006/wordml" xmlns:wps="http://schemas.microsoft.com/office/word/2010/wordprocessingShape" mc:Ignorable="w14 w15 w16se wp14">
+<w:numbering xmlns:wpc="http://schemas.microsoft.com/office/word/2010/wordprocessingCanvas" xmlns:cx="http://schemas.microsoft.com/office/drawing/2014/chartex" xmlns:cx1="http://schemas.microsoft.com/office/drawing/2015/9/8/chartex" xmlns:cx2="http://schemas.microsoft.com/office/drawing/2015/10/21/chartex" xmlns:cx3="http://schemas.microsoft.com/office/drawing/2016/5/9/chartex" xmlns:cx4="http://schemas.microsoft.com/office/drawing/2016/5/10/chartex" xmlns:cx5="http://schemas.microsoft.com/office/drawing/2016/5/11/chartex" xmlns:cx6="http://schemas.microsoft.com/office/drawing/2016/5/12/chartex" xmlns:cx7="http://schemas.microsoft.com/office/drawing/2016/5/13/chartex" xmlns:cx8="http://schemas.microsoft.com/office/drawing/2016/5/14/chartex" xmlns:mc="http://schemas.openxmlformats.org/markup-compatibility/2006" xmlns:aink="http://schemas.microsoft.com/office/drawing/2016/ink" xmlns:am3d="http://schemas.microsoft.com/office/drawing/2017/model3d" xmlns:o="urn:schemas-microsoft-com:office:office" xmlns:r="http://schemas.openxmlformats.org/officeDocument/2006/relationships" xmlns:m="http://schemas.openxmlformats.org/officeDocument/2006/math" xmlns:v="urn:schemas-microsoft-com:vml" xmlns:wp14="http://schemas.microsoft.com/office/word/2010/wordprocessingDrawing" xmlns:wp="http://schemas.openxmlformats.org/drawingml/2006/wordprocessingDrawing" xmlns:w10="urn:schemas-microsoft-com:office:word" xmlns:w="http://schemas.openxmlformats.org/wordprocessingml/2006/main" xmlns:w14="http://schemas.microsoft.com/office/word/2010/wordml" xmlns:w15="http://schemas.microsoft.com/office/word/2012/wordml" xmlns:w16cid="http://schemas.microsoft.com/office/word/2016/wordml/cid" xmlns:w16se="http://schemas.microsoft.com/office/word/2015/wordml/symex" xmlns:wpg="http://schemas.microsoft.com/office/word/2010/wordprocessingGroup" xmlns:wpi="http://schemas.microsoft.com/office/word/2010/wordprocessingInk" xmlns:wne="http://schemas.microsoft.com/office/word/2006/wordml" xmlns:wps="http://schemas.microsoft.com/office/word/2010/wordprocessingShape" mc:Ignorable="w14 w15 w16se w16cid wp14">
   <w:abstractNum w:abstractNumId="0" w15:restartNumberingAfterBreak="0">
     <w:nsid w:val="07B315EF"/>
     <w:multiLevelType w:val="hybridMultilevel"/>
@@ -13873,16 +14380,16 @@
     </w:lvl>
   </w:abstractNum>
   <w:abstractNum w:abstractNumId="6" w15:restartNumberingAfterBreak="0">
-    <w:nsid w:val="5E2336F6"/>
+    <w:nsid w:val="59F13AC2"/>
     <w:multiLevelType w:val="hybridMultilevel"/>
-    <w:tmpl w:val="AD229334"/>
-    <w:lvl w:ilvl="0" w:tplc="39446FCE">
+    <w:tmpl w:val="8F74F05E"/>
+    <w:lvl w:ilvl="0" w:tplc="9A704B06">
       <w:start w:val="1"/>
-      <w:numFmt w:val="lowerLetter"/>
+      <w:numFmt w:val="decimal"/>
       <w:lvlText w:val="%1."/>
       <w:lvlJc w:val="left"/>
       <w:pPr>
-        <w:ind w:left="644" w:hanging="360"/>
+        <w:ind w:left="786" w:hanging="360"/>
       </w:pPr>
       <w:rPr>
         <w:rFonts w:hint="default"/>
@@ -13894,7 +14401,7 @@
       <w:lvlText w:val="%2."/>
       <w:lvlJc w:val="left"/>
       <w:pPr>
-        <w:ind w:left="1364" w:hanging="360"/>
+        <w:ind w:left="1506" w:hanging="360"/>
       </w:pPr>
     </w:lvl>
     <w:lvl w:ilvl="2" w:tplc="0421001B" w:tentative="1">
@@ -13903,7 +14410,7 @@
       <w:lvlText w:val="%3."/>
       <w:lvlJc w:val="right"/>
       <w:pPr>
-        <w:ind w:left="2084" w:hanging="180"/>
+        <w:ind w:left="2226" w:hanging="180"/>
       </w:pPr>
     </w:lvl>
     <w:lvl w:ilvl="3" w:tplc="0421000F" w:tentative="1">
@@ -13912,7 +14419,7 @@
       <w:lvlText w:val="%4."/>
       <w:lvlJc w:val="left"/>
       <w:pPr>
-        <w:ind w:left="2804" w:hanging="360"/>
+        <w:ind w:left="2946" w:hanging="360"/>
       </w:pPr>
     </w:lvl>
     <w:lvl w:ilvl="4" w:tplc="04210019" w:tentative="1">
@@ -13921,7 +14428,7 @@
       <w:lvlText w:val="%5."/>
       <w:lvlJc w:val="left"/>
       <w:pPr>
-        <w:ind w:left="3524" w:hanging="360"/>
+        <w:ind w:left="3666" w:hanging="360"/>
       </w:pPr>
     </w:lvl>
     <w:lvl w:ilvl="5" w:tplc="0421001B" w:tentative="1">
@@ -13930,7 +14437,7 @@
       <w:lvlText w:val="%6."/>
       <w:lvlJc w:val="right"/>
       <w:pPr>
-        <w:ind w:left="4244" w:hanging="180"/>
+        <w:ind w:left="4386" w:hanging="180"/>
       </w:pPr>
     </w:lvl>
     <w:lvl w:ilvl="6" w:tplc="0421000F" w:tentative="1">
@@ -13939,7 +14446,7 @@
       <w:lvlText w:val="%7."/>
       <w:lvlJc w:val="left"/>
       <w:pPr>
-        <w:ind w:left="4964" w:hanging="360"/>
+        <w:ind w:left="5106" w:hanging="360"/>
       </w:pPr>
     </w:lvl>
     <w:lvl w:ilvl="7" w:tplc="04210019" w:tentative="1">
@@ -13948,7 +14455,7 @@
       <w:lvlText w:val="%8."/>
       <w:lvlJc w:val="left"/>
       <w:pPr>
-        <w:ind w:left="5684" w:hanging="360"/>
+        <w:ind w:left="5826" w:hanging="360"/>
       </w:pPr>
     </w:lvl>
     <w:lvl w:ilvl="8" w:tplc="0421001B" w:tentative="1">
@@ -13957,11 +14464,100 @@
       <w:lvlText w:val="%9."/>
       <w:lvlJc w:val="right"/>
       <w:pPr>
-        <w:ind w:left="6404" w:hanging="180"/>
+        <w:ind w:left="6546" w:hanging="180"/>
       </w:pPr>
     </w:lvl>
   </w:abstractNum>
   <w:abstractNum w:abstractNumId="7" w15:restartNumberingAfterBreak="0">
+    <w:nsid w:val="5E2336F6"/>
+    <w:multiLevelType w:val="hybridMultilevel"/>
+    <w:tmpl w:val="AD229334"/>
+    <w:lvl w:ilvl="0" w:tplc="39446FCE">
+      <w:start w:val="1"/>
+      <w:numFmt w:val="lowerLetter"/>
+      <w:lvlText w:val="%1."/>
+      <w:lvlJc w:val="left"/>
+      <w:pPr>
+        <w:ind w:left="644" w:hanging="360"/>
+      </w:pPr>
+      <w:rPr>
+        <w:rFonts w:hint="default"/>
+      </w:rPr>
+    </w:lvl>
+    <w:lvl w:ilvl="1" w:tplc="04210019" w:tentative="1">
+      <w:start w:val="1"/>
+      <w:numFmt w:val="lowerLetter"/>
+      <w:lvlText w:val="%2."/>
+      <w:lvlJc w:val="left"/>
+      <w:pPr>
+        <w:ind w:left="1364" w:hanging="360"/>
+      </w:pPr>
+    </w:lvl>
+    <w:lvl w:ilvl="2" w:tplc="0421001B" w:tentative="1">
+      <w:start w:val="1"/>
+      <w:numFmt w:val="lowerRoman"/>
+      <w:lvlText w:val="%3."/>
+      <w:lvlJc w:val="right"/>
+      <w:pPr>
+        <w:ind w:left="2084" w:hanging="180"/>
+      </w:pPr>
+    </w:lvl>
+    <w:lvl w:ilvl="3" w:tplc="0421000F" w:tentative="1">
+      <w:start w:val="1"/>
+      <w:numFmt w:val="decimal"/>
+      <w:lvlText w:val="%4."/>
+      <w:lvlJc w:val="left"/>
+      <w:pPr>
+        <w:ind w:left="2804" w:hanging="360"/>
+      </w:pPr>
+    </w:lvl>
+    <w:lvl w:ilvl="4" w:tplc="04210019" w:tentative="1">
+      <w:start w:val="1"/>
+      <w:numFmt w:val="lowerLetter"/>
+      <w:lvlText w:val="%5."/>
+      <w:lvlJc w:val="left"/>
+      <w:pPr>
+        <w:ind w:left="3524" w:hanging="360"/>
+      </w:pPr>
+    </w:lvl>
+    <w:lvl w:ilvl="5" w:tplc="0421001B" w:tentative="1">
+      <w:start w:val="1"/>
+      <w:numFmt w:val="lowerRoman"/>
+      <w:lvlText w:val="%6."/>
+      <w:lvlJc w:val="right"/>
+      <w:pPr>
+        <w:ind w:left="4244" w:hanging="180"/>
+      </w:pPr>
+    </w:lvl>
+    <w:lvl w:ilvl="6" w:tplc="0421000F" w:tentative="1">
+      <w:start w:val="1"/>
+      <w:numFmt w:val="decimal"/>
+      <w:lvlText w:val="%7."/>
+      <w:lvlJc w:val="left"/>
+      <w:pPr>
+        <w:ind w:left="4964" w:hanging="360"/>
+      </w:pPr>
+    </w:lvl>
+    <w:lvl w:ilvl="7" w:tplc="04210019" w:tentative="1">
+      <w:start w:val="1"/>
+      <w:numFmt w:val="lowerLetter"/>
+      <w:lvlText w:val="%8."/>
+      <w:lvlJc w:val="left"/>
+      <w:pPr>
+        <w:ind w:left="5684" w:hanging="360"/>
+      </w:pPr>
+    </w:lvl>
+    <w:lvl w:ilvl="8" w:tplc="0421001B" w:tentative="1">
+      <w:start w:val="1"/>
+      <w:numFmt w:val="lowerRoman"/>
+      <w:lvlText w:val="%9."/>
+      <w:lvlJc w:val="right"/>
+      <w:pPr>
+        <w:ind w:left="6404" w:hanging="180"/>
+      </w:pPr>
+    </w:lvl>
+  </w:abstractNum>
+  <w:abstractNum w:abstractNumId="8" w15:restartNumberingAfterBreak="0">
     <w:nsid w:val="606F3EE6"/>
     <w:multiLevelType w:val="multilevel"/>
     <w:tmpl w:val="11E27FB6"/>
@@ -14074,7 +14670,7 @@
       </w:rPr>
     </w:lvl>
   </w:abstractNum>
-  <w:abstractNum w:abstractNumId="8" w15:restartNumberingAfterBreak="0">
+  <w:abstractNum w:abstractNumId="9" w15:restartNumberingAfterBreak="0">
     <w:nsid w:val="621337BD"/>
     <w:multiLevelType w:val="hybridMultilevel"/>
     <w:tmpl w:val="1534AD88"/>
@@ -14163,17 +14759,17 @@
       </w:pPr>
     </w:lvl>
   </w:abstractNum>
-  <w:abstractNum w:abstractNumId="9" w15:restartNumberingAfterBreak="0">
-    <w:nsid w:val="70067200"/>
+  <w:abstractNum w:abstractNumId="10" w15:restartNumberingAfterBreak="0">
+    <w:nsid w:val="6B96204E"/>
     <w:multiLevelType w:val="hybridMultilevel"/>
-    <w:tmpl w:val="4B243258"/>
-    <w:lvl w:ilvl="0" w:tplc="08F62330">
+    <w:tmpl w:val="11567406"/>
+    <w:lvl w:ilvl="0" w:tplc="E564CA7A">
       <w:start w:val="1"/>
-      <w:numFmt w:val="lowerLetter"/>
-      <w:lvlText w:val="%1."/>
+      <w:numFmt w:val="decimal"/>
+      <w:lvlText w:val="3.%1"/>
       <w:lvlJc w:val="left"/>
       <w:pPr>
-        <w:ind w:left="644" w:hanging="360"/>
+        <w:ind w:left="720" w:hanging="360"/>
       </w:pPr>
       <w:rPr>
         <w:rFonts w:hint="default"/>
@@ -14185,7 +14781,7 @@
       <w:lvlText w:val="%2."/>
       <w:lvlJc w:val="left"/>
       <w:pPr>
-        <w:ind w:left="1364" w:hanging="360"/>
+        <w:ind w:left="1440" w:hanging="360"/>
       </w:pPr>
     </w:lvl>
     <w:lvl w:ilvl="2" w:tplc="0421001B" w:tentative="1">
@@ -14194,7 +14790,7 @@
       <w:lvlText w:val="%3."/>
       <w:lvlJc w:val="right"/>
       <w:pPr>
-        <w:ind w:left="2084" w:hanging="180"/>
+        <w:ind w:left="2160" w:hanging="180"/>
       </w:pPr>
     </w:lvl>
     <w:lvl w:ilvl="3" w:tplc="0421000F" w:tentative="1">
@@ -14203,7 +14799,7 @@
       <w:lvlText w:val="%4."/>
       <w:lvlJc w:val="left"/>
       <w:pPr>
-        <w:ind w:left="2804" w:hanging="360"/>
+        <w:ind w:left="2880" w:hanging="360"/>
       </w:pPr>
     </w:lvl>
     <w:lvl w:ilvl="4" w:tplc="04210019" w:tentative="1">
@@ -14212,7 +14808,7 @@
       <w:lvlText w:val="%5."/>
       <w:lvlJc w:val="left"/>
       <w:pPr>
-        <w:ind w:left="3524" w:hanging="360"/>
+        <w:ind w:left="3600" w:hanging="360"/>
       </w:pPr>
     </w:lvl>
     <w:lvl w:ilvl="5" w:tplc="0421001B" w:tentative="1">
@@ -14221,7 +14817,7 @@
       <w:lvlText w:val="%6."/>
       <w:lvlJc w:val="right"/>
       <w:pPr>
-        <w:ind w:left="4244" w:hanging="180"/>
+        <w:ind w:left="4320" w:hanging="180"/>
       </w:pPr>
     </w:lvl>
     <w:lvl w:ilvl="6" w:tplc="0421000F" w:tentative="1">
@@ -14230,7 +14826,7 @@
       <w:lvlText w:val="%7."/>
       <w:lvlJc w:val="left"/>
       <w:pPr>
-        <w:ind w:left="4964" w:hanging="360"/>
+        <w:ind w:left="5040" w:hanging="360"/>
       </w:pPr>
     </w:lvl>
     <w:lvl w:ilvl="7" w:tplc="04210019" w:tentative="1">
@@ -14239,7 +14835,7 @@
       <w:lvlText w:val="%8."/>
       <w:lvlJc w:val="left"/>
       <w:pPr>
-        <w:ind w:left="5684" w:hanging="360"/>
+        <w:ind w:left="5760" w:hanging="360"/>
       </w:pPr>
     </w:lvl>
     <w:lvl w:ilvl="8" w:tplc="0421001B" w:tentative="1">
@@ -14248,11 +14844,100 @@
       <w:lvlText w:val="%9."/>
       <w:lvlJc w:val="right"/>
       <w:pPr>
-        <w:ind w:left="6404" w:hanging="180"/>
+        <w:ind w:left="6480" w:hanging="180"/>
       </w:pPr>
     </w:lvl>
   </w:abstractNum>
-  <w:abstractNum w:abstractNumId="10" w15:restartNumberingAfterBreak="0">
+  <w:abstractNum w:abstractNumId="11" w15:restartNumberingAfterBreak="0">
+    <w:nsid w:val="70067200"/>
+    <w:multiLevelType w:val="hybridMultilevel"/>
+    <w:tmpl w:val="4B243258"/>
+    <w:lvl w:ilvl="0" w:tplc="08F62330">
+      <w:start w:val="1"/>
+      <w:numFmt w:val="lowerLetter"/>
+      <w:lvlText w:val="%1."/>
+      <w:lvlJc w:val="left"/>
+      <w:pPr>
+        <w:ind w:left="644" w:hanging="360"/>
+      </w:pPr>
+      <w:rPr>
+        <w:rFonts w:hint="default"/>
+      </w:rPr>
+    </w:lvl>
+    <w:lvl w:ilvl="1" w:tplc="04210019" w:tentative="1">
+      <w:start w:val="1"/>
+      <w:numFmt w:val="lowerLetter"/>
+      <w:lvlText w:val="%2."/>
+      <w:lvlJc w:val="left"/>
+      <w:pPr>
+        <w:ind w:left="1364" w:hanging="360"/>
+      </w:pPr>
+    </w:lvl>
+    <w:lvl w:ilvl="2" w:tplc="0421001B" w:tentative="1">
+      <w:start w:val="1"/>
+      <w:numFmt w:val="lowerRoman"/>
+      <w:lvlText w:val="%3."/>
+      <w:lvlJc w:val="right"/>
+      <w:pPr>
+        <w:ind w:left="2084" w:hanging="180"/>
+      </w:pPr>
+    </w:lvl>
+    <w:lvl w:ilvl="3" w:tplc="0421000F" w:tentative="1">
+      <w:start w:val="1"/>
+      <w:numFmt w:val="decimal"/>
+      <w:lvlText w:val="%4."/>
+      <w:lvlJc w:val="left"/>
+      <w:pPr>
+        <w:ind w:left="2804" w:hanging="360"/>
+      </w:pPr>
+    </w:lvl>
+    <w:lvl w:ilvl="4" w:tplc="04210019" w:tentative="1">
+      <w:start w:val="1"/>
+      <w:numFmt w:val="lowerLetter"/>
+      <w:lvlText w:val="%5."/>
+      <w:lvlJc w:val="left"/>
+      <w:pPr>
+        <w:ind w:left="3524" w:hanging="360"/>
+      </w:pPr>
+    </w:lvl>
+    <w:lvl w:ilvl="5" w:tplc="0421001B" w:tentative="1">
+      <w:start w:val="1"/>
+      <w:numFmt w:val="lowerRoman"/>
+      <w:lvlText w:val="%6."/>
+      <w:lvlJc w:val="right"/>
+      <w:pPr>
+        <w:ind w:left="4244" w:hanging="180"/>
+      </w:pPr>
+    </w:lvl>
+    <w:lvl w:ilvl="6" w:tplc="0421000F" w:tentative="1">
+      <w:start w:val="1"/>
+      <w:numFmt w:val="decimal"/>
+      <w:lvlText w:val="%7."/>
+      <w:lvlJc w:val="left"/>
+      <w:pPr>
+        <w:ind w:left="4964" w:hanging="360"/>
+      </w:pPr>
+    </w:lvl>
+    <w:lvl w:ilvl="7" w:tplc="04210019" w:tentative="1">
+      <w:start w:val="1"/>
+      <w:numFmt w:val="lowerLetter"/>
+      <w:lvlText w:val="%8."/>
+      <w:lvlJc w:val="left"/>
+      <w:pPr>
+        <w:ind w:left="5684" w:hanging="360"/>
+      </w:pPr>
+    </w:lvl>
+    <w:lvl w:ilvl="8" w:tplc="0421001B" w:tentative="1">
+      <w:start w:val="1"/>
+      <w:numFmt w:val="lowerRoman"/>
+      <w:lvlText w:val="%9."/>
+      <w:lvlJc w:val="right"/>
+      <w:pPr>
+        <w:ind w:left="6404" w:hanging="180"/>
+      </w:pPr>
+    </w:lvl>
+  </w:abstractNum>
+  <w:abstractNum w:abstractNumId="12" w15:restartNumberingAfterBreak="0">
     <w:nsid w:val="73455FFC"/>
     <w:multiLevelType w:val="multilevel"/>
     <w:tmpl w:val="11E27FB6"/>
@@ -14365,7 +15050,7 @@
       </w:rPr>
     </w:lvl>
   </w:abstractNum>
-  <w:abstractNum w:abstractNumId="11" w15:restartNumberingAfterBreak="0">
+  <w:abstractNum w:abstractNumId="13" w15:restartNumberingAfterBreak="0">
     <w:nsid w:val="7EB07339"/>
     <w:multiLevelType w:val="hybridMultilevel"/>
     <w:tmpl w:val="5A781440"/>
@@ -14458,22 +15143,22 @@
     <w:abstractNumId w:val="5"/>
   </w:num>
   <w:num w:numId="2">
-    <w:abstractNumId w:val="9"/>
+    <w:abstractNumId w:val="11"/>
   </w:num>
   <w:num w:numId="3">
-    <w:abstractNumId w:val="6"/>
+    <w:abstractNumId w:val="7"/>
   </w:num>
   <w:num w:numId="4">
-    <w:abstractNumId w:val="8"/>
+    <w:abstractNumId w:val="9"/>
   </w:num>
   <w:num w:numId="5">
     <w:abstractNumId w:val="2"/>
   </w:num>
   <w:num w:numId="6">
-    <w:abstractNumId w:val="10"/>
+    <w:abstractNumId w:val="12"/>
   </w:num>
   <w:num w:numId="7">
-    <w:abstractNumId w:val="7"/>
+    <w:abstractNumId w:val="8"/>
   </w:num>
   <w:num w:numId="8">
     <w:abstractNumId w:val="3"/>
@@ -14488,13 +15173,19 @@
     <w:abstractNumId w:val="1"/>
   </w:num>
   <w:num w:numId="12">
-    <w:abstractNumId w:val="11"/>
+    <w:abstractNumId w:val="13"/>
+  </w:num>
+  <w:num w:numId="13">
+    <w:abstractNumId w:val="6"/>
+  </w:num>
+  <w:num w:numId="14">
+    <w:abstractNumId w:val="10"/>
   </w:num>
 </w:numbering>
 </file>
 
 <file path=word/styles.xml><?xml version="1.0" encoding="utf-8"?>
-<w:styles xmlns:mc="http://schemas.openxmlformats.org/markup-compatibility/2006" xmlns:r="http://schemas.openxmlformats.org/officeDocument/2006/relationships" xmlns:w="http://schemas.openxmlformats.org/wordprocessingml/2006/main" xmlns:w14="http://schemas.microsoft.com/office/word/2010/wordml" xmlns:w15="http://schemas.microsoft.com/office/word/2012/wordml" xmlns:w16se="http://schemas.microsoft.com/office/word/2015/wordml/symex" mc:Ignorable="w14 w15 w16se">
+<w:styles xmlns:mc="http://schemas.openxmlformats.org/markup-compatibility/2006" xmlns:r="http://schemas.openxmlformats.org/officeDocument/2006/relationships" xmlns:w="http://schemas.openxmlformats.org/wordprocessingml/2006/main" xmlns:w14="http://schemas.microsoft.com/office/word/2010/wordml" xmlns:w15="http://schemas.microsoft.com/office/word/2012/wordml" xmlns:w16cid="http://schemas.microsoft.com/office/word/2016/wordml/cid" xmlns:w16se="http://schemas.microsoft.com/office/word/2015/wordml/symex" mc:Ignorable="w14 w15 w16se w16cid">
   <w:docDefaults>
     <w:rPrDefault>
       <w:rPr>
@@ -14510,7 +15201,7 @@
       </w:pPr>
     </w:pPrDefault>
   </w:docDefaults>
-  <w:latentStyles w:defLockedState="0" w:defUIPriority="99" w:defSemiHidden="0" w:defUnhideWhenUsed="0" w:defQFormat="0" w:count="371">
+  <w:latentStyles w:defLockedState="0" w:defUIPriority="99" w:defSemiHidden="0" w:defUnhideWhenUsed="0" w:defQFormat="0" w:count="375">
     <w:lsdException w:name="Normal" w:uiPriority="0" w:qFormat="1"/>
     <w:lsdException w:name="heading 1" w:uiPriority="9" w:qFormat="1"/>
     <w:lsdException w:name="heading 2" w:semiHidden="1" w:uiPriority="9" w:unhideWhenUsed="1" w:qFormat="1"/>
@@ -14616,7 +15307,6 @@
     <w:lsdException w:name="HTML Sample" w:semiHidden="1" w:unhideWhenUsed="1"/>
     <w:lsdException w:name="HTML Typewriter" w:semiHidden="1" w:unhideWhenUsed="1"/>
     <w:lsdException w:name="HTML Variable" w:semiHidden="1" w:unhideWhenUsed="1"/>
-    <w:lsdException w:name="Normal Table" w:semiHidden="1" w:unhideWhenUsed="1"/>
     <w:lsdException w:name="annotation subject" w:semiHidden="1" w:unhideWhenUsed="1"/>
     <w:lsdException w:name="No List" w:semiHidden="1" w:unhideWhenUsed="1"/>
     <w:lsdException w:name="Outline List 1" w:semiHidden="1" w:unhideWhenUsed="1"/>
@@ -14660,10 +15350,8 @@
     <w:lsdException w:name="Table Elegant" w:semiHidden="1" w:unhideWhenUsed="1"/>
     <w:lsdException w:name="Table Professional" w:semiHidden="1" w:unhideWhenUsed="1"/>
     <w:lsdException w:name="Table Subtle 1" w:semiHidden="1" w:unhideWhenUsed="1"/>
-    <w:lsdException w:name="Table Subtle 2" w:semiHidden="1" w:unhideWhenUsed="1"/>
     <w:lsdException w:name="Table Web 1" w:semiHidden="1" w:unhideWhenUsed="1"/>
     <w:lsdException w:name="Table Web 2" w:semiHidden="1" w:unhideWhenUsed="1"/>
-    <w:lsdException w:name="Table Web 3" w:semiHidden="1" w:unhideWhenUsed="1"/>
     <w:lsdException w:name="Balloon Text" w:semiHidden="1" w:unhideWhenUsed="1"/>
     <w:lsdException w:name="Table Grid" w:uiPriority="59"/>
     <w:lsdException w:name="Table Theme" w:semiHidden="1" w:unhideWhenUsed="1"/>
@@ -14882,6 +15570,10 @@
     <w:lsdException w:name="List Table 5 Dark Accent 6" w:uiPriority="50"/>
     <w:lsdException w:name="List Table 6 Colorful Accent 6" w:uiPriority="51"/>
     <w:lsdException w:name="List Table 7 Colorful Accent 6" w:uiPriority="52"/>
+    <w:lsdException w:name="Mention" w:semiHidden="1" w:unhideWhenUsed="1"/>
+    <w:lsdException w:name="Smart Hyperlink" w:semiHidden="1" w:unhideWhenUsed="1"/>
+    <w:lsdException w:name="Hashtag" w:semiHidden="1" w:unhideWhenUsed="1"/>
+    <w:lsdException w:name="Unresolved Mention" w:semiHidden="1" w:unhideWhenUsed="1"/>
   </w:latentStyles>
   <w:style w:type="paragraph" w:default="1" w:styleId="Normal">
     <w:name w:val="Normal"/>
@@ -15330,7 +16022,7 @@
 </file>
 
 <file path=customXml/itemProps1.xml><?xml version="1.0" encoding="utf-8"?>
-<ds:datastoreItem xmlns:ds="http://schemas.openxmlformats.org/officeDocument/2006/customXml" ds:itemID="{0B98D7CB-D045-4938-B007-853C261BA81A}">
+<ds:datastoreItem xmlns:ds="http://schemas.openxmlformats.org/officeDocument/2006/customXml" ds:itemID="{DAFD2027-4029-4FF7-B770-CC9C8F41E347}">
   <ds:schemaRefs>
     <ds:schemaRef ds:uri="http://schemas.openxmlformats.org/officeDocument/2006/bibliography"/>
   </ds:schemaRefs>

</xml_diff>